<commit_message>
Updated with new introduction
</commit_message>
<xml_diff>
--- a/Documentation/Resolver Component Design.docx
+++ b/Documentation/Resolver Component Design.docx
@@ -103,7 +103,7 @@
           <w:sz w:val="28"/>
           <w:szCs w:val="28"/>
         </w:rPr>
-        <w:t>August</w:t>
+        <w:t>June</w:t>
       </w:r>
       <w:r>
         <w:rPr>
@@ -124,7 +124,7 @@
           <w:sz w:val="28"/>
           <w:szCs w:val="28"/>
         </w:rPr>
-        <w:t>4</w:t>
+        <w:t>5</w:t>
       </w:r>
     </w:p>
     <w:p>
@@ -169,7 +169,7 @@
           <w:numId w:val="0"/>
         </w:numPr>
       </w:pPr>
-      <w:bookmarkStart w:id="0" w:name="_Toc394779073"/>
+      <w:bookmarkStart w:id="0" w:name="_Toc421124683"/>
       <w:r>
         <w:lastRenderedPageBreak/>
         <w:t>Table of Contents</w:t>
@@ -210,7 +210,7 @@
         </w:rPr>
         <w:fldChar w:fldCharType="separate"/>
       </w:r>
-      <w:hyperlink w:anchor="_Toc394779073" w:history="1">
+      <w:hyperlink w:anchor="_Toc421124683" w:history="1">
         <w:r>
           <w:rPr>
             <w:rStyle w:val="Hyperlink"/>
@@ -233,7 +233,7 @@
           <w:rPr>
             <w:webHidden/>
           </w:rPr>
-          <w:instrText xml:space="preserve"> PAGEREF _Toc394779073 \h </w:instrText>
+          <w:instrText xml:space="preserve"> PAGEREF _Toc421124683 \h </w:instrText>
         </w:r>
         <w:r>
           <w:rPr>
@@ -270,7 +270,7 @@
           <w:lang w:eastAsia="en-GB"/>
         </w:rPr>
       </w:pPr>
-      <w:hyperlink w:anchor="_Toc394779074" w:history="1">
+      <w:hyperlink w:anchor="_Toc421124684" w:history="1">
         <w:r>
           <w:rPr>
             <w:rStyle w:val="Hyperlink"/>
@@ -309,7 +309,7 @@
           <w:rPr>
             <w:webHidden/>
           </w:rPr>
-          <w:instrText xml:space="preserve"> PAGEREF _Toc394779074 \h </w:instrText>
+          <w:instrText xml:space="preserve"> PAGEREF _Toc421124684 \h </w:instrText>
         </w:r>
         <w:r>
           <w:rPr>
@@ -346,7 +346,7 @@
           <w:lang w:eastAsia="en-GB"/>
         </w:rPr>
       </w:pPr>
-      <w:hyperlink w:anchor="_Toc394779075" w:history="1">
+      <w:hyperlink w:anchor="_Toc421124685" w:history="1">
         <w:r>
           <w:rPr>
             <w:rStyle w:val="Hyperlink"/>
@@ -384,7 +384,7 @@
           <w:rPr>
             <w:webHidden/>
           </w:rPr>
-          <w:instrText xml:space="preserve"> PAGEREF _Toc394779075 \h </w:instrText>
+          <w:instrText xml:space="preserve"> PAGEREF _Toc421124685 \h </w:instrText>
         </w:r>
         <w:r>
           <w:rPr>
@@ -401,7 +401,7 @@
           <w:rPr>
             <w:webHidden/>
           </w:rPr>
-          <w:t>4</w:t>
+          <w:t>5</w:t>
         </w:r>
         <w:r>
           <w:rPr>
@@ -421,7 +421,7 @@
           <w:lang w:eastAsia="en-GB"/>
         </w:rPr>
       </w:pPr>
-      <w:hyperlink w:anchor="_Toc394779076" w:history="1">
+      <w:hyperlink w:anchor="_Toc421124686" w:history="1">
         <w:r>
           <w:rPr>
             <w:rStyle w:val="Hyperlink"/>
@@ -459,7 +459,7 @@
           <w:rPr>
             <w:webHidden/>
           </w:rPr>
-          <w:instrText xml:space="preserve"> PAGEREF _Toc394779076 \h </w:instrText>
+          <w:instrText xml:space="preserve"> PAGEREF _Toc421124686 \h </w:instrText>
         </w:r>
         <w:r>
           <w:rPr>
@@ -476,7 +476,7 @@
           <w:rPr>
             <w:webHidden/>
           </w:rPr>
-          <w:t>4</w:t>
+          <w:t>5</w:t>
         </w:r>
         <w:r>
           <w:rPr>
@@ -496,7 +496,7 @@
           <w:lang w:eastAsia="en-GB"/>
         </w:rPr>
       </w:pPr>
-      <w:hyperlink w:anchor="_Toc394779077" w:history="1">
+      <w:hyperlink w:anchor="_Toc421124687" w:history="1">
         <w:r>
           <w:rPr>
             <w:rStyle w:val="Hyperlink"/>
@@ -534,7 +534,7 @@
           <w:rPr>
             <w:webHidden/>
           </w:rPr>
-          <w:instrText xml:space="preserve"> PAGEREF _Toc394779077 \h </w:instrText>
+          <w:instrText xml:space="preserve"> PAGEREF _Toc421124687 \h </w:instrText>
         </w:r>
         <w:r>
           <w:rPr>
@@ -551,7 +551,7 @@
           <w:rPr>
             <w:webHidden/>
           </w:rPr>
-          <w:t>4</w:t>
+          <w:t>5</w:t>
         </w:r>
         <w:r>
           <w:rPr>
@@ -571,7 +571,7 @@
           <w:lang w:eastAsia="en-GB"/>
         </w:rPr>
       </w:pPr>
-      <w:hyperlink w:anchor="_Toc394779078" w:history="1">
+      <w:hyperlink w:anchor="_Toc421124688" w:history="1">
         <w:r>
           <w:rPr>
             <w:rStyle w:val="Hyperlink"/>
@@ -609,7 +609,7 @@
           <w:rPr>
             <w:webHidden/>
           </w:rPr>
-          <w:instrText xml:space="preserve"> PAGEREF _Toc394779078 \h </w:instrText>
+          <w:instrText xml:space="preserve"> PAGEREF _Toc421124688 \h </w:instrText>
         </w:r>
         <w:r>
           <w:rPr>
@@ -626,7 +626,7 @@
           <w:rPr>
             <w:webHidden/>
           </w:rPr>
-          <w:t>4</w:t>
+          <w:t>5</w:t>
         </w:r>
         <w:r>
           <w:rPr>
@@ -646,7 +646,7 @@
           <w:lang w:eastAsia="en-GB"/>
         </w:rPr>
       </w:pPr>
-      <w:hyperlink w:anchor="_Toc394779079" w:history="1">
+      <w:hyperlink w:anchor="_Toc421124689" w:history="1">
         <w:r>
           <w:rPr>
             <w:rStyle w:val="Hyperlink"/>
@@ -684,7 +684,7 @@
           <w:rPr>
             <w:webHidden/>
           </w:rPr>
-          <w:instrText xml:space="preserve"> PAGEREF _Toc394779079 \h </w:instrText>
+          <w:instrText xml:space="preserve"> PAGEREF _Toc421124689 \h </w:instrText>
         </w:r>
         <w:r>
           <w:rPr>
@@ -701,7 +701,7 @@
           <w:rPr>
             <w:webHidden/>
           </w:rPr>
-          <w:t>5</w:t>
+          <w:t>6</w:t>
         </w:r>
         <w:r>
           <w:rPr>
@@ -721,7 +721,7 @@
           <w:lang w:eastAsia="en-GB"/>
         </w:rPr>
       </w:pPr>
-      <w:hyperlink w:anchor="_Toc394779080" w:history="1">
+      <w:hyperlink w:anchor="_Toc421124690" w:history="1">
         <w:r>
           <w:rPr>
             <w:rStyle w:val="Hyperlink"/>
@@ -759,7 +759,7 @@
           <w:rPr>
             <w:webHidden/>
           </w:rPr>
-          <w:instrText xml:space="preserve"> PAGEREF _Toc394779080 \h </w:instrText>
+          <w:instrText xml:space="preserve"> PAGEREF _Toc421124690 \h </w:instrText>
         </w:r>
         <w:r>
           <w:rPr>
@@ -776,7 +776,7 @@
           <w:rPr>
             <w:webHidden/>
           </w:rPr>
-          <w:t>7</w:t>
+          <w:t>8</w:t>
         </w:r>
         <w:r>
           <w:rPr>
@@ -796,7 +796,7 @@
           <w:lang w:eastAsia="en-GB"/>
         </w:rPr>
       </w:pPr>
-      <w:hyperlink w:anchor="_Toc394779081" w:history="1">
+      <w:hyperlink w:anchor="_Toc421124691" w:history="1">
         <w:r>
           <w:rPr>
             <w:rStyle w:val="Hyperlink"/>
@@ -834,7 +834,7 @@
           <w:rPr>
             <w:webHidden/>
           </w:rPr>
-          <w:instrText xml:space="preserve"> PAGEREF _Toc394779081 \h </w:instrText>
+          <w:instrText xml:space="preserve"> PAGEREF _Toc421124691 \h </w:instrText>
         </w:r>
         <w:r>
           <w:rPr>
@@ -851,7 +851,7 @@
           <w:rPr>
             <w:webHidden/>
           </w:rPr>
-          <w:t>8</w:t>
+          <w:t>9</w:t>
         </w:r>
         <w:r>
           <w:rPr>
@@ -871,7 +871,7 @@
           <w:lang w:eastAsia="en-GB"/>
         </w:rPr>
       </w:pPr>
-      <w:hyperlink w:anchor="_Toc394779082" w:history="1">
+      <w:hyperlink w:anchor="_Toc421124692" w:history="1">
         <w:r>
           <w:rPr>
             <w:rStyle w:val="Hyperlink"/>
@@ -909,7 +909,7 @@
           <w:rPr>
             <w:webHidden/>
           </w:rPr>
-          <w:instrText xml:space="preserve"> PAGEREF _Toc394779082 \h </w:instrText>
+          <w:instrText xml:space="preserve"> PAGEREF _Toc421124692 \h </w:instrText>
         </w:r>
         <w:r>
           <w:rPr>
@@ -926,7 +926,7 @@
           <w:rPr>
             <w:webHidden/>
           </w:rPr>
-          <w:t>9</w:t>
+          <w:t>10</w:t>
         </w:r>
         <w:r>
           <w:rPr>
@@ -946,7 +946,7 @@
           <w:lang w:eastAsia="en-GB"/>
         </w:rPr>
       </w:pPr>
-      <w:hyperlink w:anchor="_Toc394779083" w:history="1">
+      <w:hyperlink w:anchor="_Toc421124693" w:history="1">
         <w:r>
           <w:rPr>
             <w:rStyle w:val="Hyperlink"/>
@@ -984,7 +984,7 @@
           <w:rPr>
             <w:webHidden/>
           </w:rPr>
-          <w:instrText xml:space="preserve"> PAGEREF _Toc394779083 \h </w:instrText>
+          <w:instrText xml:space="preserve"> PAGEREF _Toc421124693 \h </w:instrText>
         </w:r>
         <w:r>
           <w:rPr>
@@ -1001,7 +1001,7 @@
           <w:rPr>
             <w:webHidden/>
           </w:rPr>
-          <w:t>10</w:t>
+          <w:t>11</w:t>
         </w:r>
         <w:r>
           <w:rPr>
@@ -1021,7 +1021,7 @@
           <w:lang w:eastAsia="en-GB"/>
         </w:rPr>
       </w:pPr>
-      <w:hyperlink w:anchor="_Toc394779084" w:history="1">
+      <w:hyperlink w:anchor="_Toc421124694" w:history="1">
         <w:r>
           <w:rPr>
             <w:rStyle w:val="Hyperlink"/>
@@ -1059,7 +1059,7 @@
           <w:rPr>
             <w:webHidden/>
           </w:rPr>
-          <w:instrText xml:space="preserve"> PAGEREF _Toc394779084 \h </w:instrText>
+          <w:instrText xml:space="preserve"> PAGEREF _Toc421124694 \h </w:instrText>
         </w:r>
         <w:r>
           <w:rPr>
@@ -1076,7 +1076,7 @@
           <w:rPr>
             <w:webHidden/>
           </w:rPr>
-          <w:t>10</w:t>
+          <w:t>11</w:t>
         </w:r>
         <w:r>
           <w:rPr>
@@ -1096,7 +1096,7 @@
           <w:lang w:eastAsia="en-GB"/>
         </w:rPr>
       </w:pPr>
-      <w:hyperlink w:anchor="_Toc394779085" w:history="1">
+      <w:hyperlink w:anchor="_Toc421124695" w:history="1">
         <w:r>
           <w:rPr>
             <w:rStyle w:val="Hyperlink"/>
@@ -1134,7 +1134,7 @@
           <w:rPr>
             <w:webHidden/>
           </w:rPr>
-          <w:instrText xml:space="preserve"> PAGEREF _Toc394779085 \h </w:instrText>
+          <w:instrText xml:space="preserve"> PAGEREF _Toc421124695 \h </w:instrText>
         </w:r>
         <w:r>
           <w:rPr>
@@ -1151,7 +1151,7 @@
           <w:rPr>
             <w:webHidden/>
           </w:rPr>
-          <w:t>10</w:t>
+          <w:t>11</w:t>
         </w:r>
         <w:r>
           <w:rPr>
@@ -1171,7 +1171,7 @@
           <w:lang w:eastAsia="en-GB"/>
         </w:rPr>
       </w:pPr>
-      <w:hyperlink w:anchor="_Toc394779086" w:history="1">
+      <w:hyperlink w:anchor="_Toc421124696" w:history="1">
         <w:r>
           <w:rPr>
             <w:rStyle w:val="Hyperlink"/>
@@ -1209,7 +1209,7 @@
           <w:rPr>
             <w:webHidden/>
           </w:rPr>
-          <w:instrText xml:space="preserve"> PAGEREF _Toc394779086 \h </w:instrText>
+          <w:instrText xml:space="preserve"> PAGEREF _Toc421124696 \h </w:instrText>
         </w:r>
         <w:r>
           <w:rPr>
@@ -1226,7 +1226,7 @@
           <w:rPr>
             <w:webHidden/>
           </w:rPr>
-          <w:t>11</w:t>
+          <w:t>12</w:t>
         </w:r>
         <w:r>
           <w:rPr>
@@ -1246,7 +1246,7 @@
           <w:lang w:eastAsia="en-GB"/>
         </w:rPr>
       </w:pPr>
-      <w:hyperlink w:anchor="_Toc394779087" w:history="1">
+      <w:hyperlink w:anchor="_Toc421124697" w:history="1">
         <w:r>
           <w:rPr>
             <w:rStyle w:val="Hyperlink"/>
@@ -1284,7 +1284,7 @@
           <w:rPr>
             <w:webHidden/>
           </w:rPr>
-          <w:instrText xml:space="preserve"> PAGEREF _Toc394779087 \h </w:instrText>
+          <w:instrText xml:space="preserve"> PAGEREF _Toc421124697 \h </w:instrText>
         </w:r>
         <w:r>
           <w:rPr>
@@ -1301,7 +1301,7 @@
           <w:rPr>
             <w:webHidden/>
           </w:rPr>
-          <w:t>12</w:t>
+          <w:t>13</w:t>
         </w:r>
         <w:r>
           <w:rPr>
@@ -1321,7 +1321,7 @@
           <w:lang w:eastAsia="en-GB"/>
         </w:rPr>
       </w:pPr>
-      <w:hyperlink w:anchor="_Toc394779088" w:history="1">
+      <w:hyperlink w:anchor="_Toc421124698" w:history="1">
         <w:r>
           <w:rPr>
             <w:rStyle w:val="Hyperlink"/>
@@ -1359,7 +1359,7 @@
           <w:rPr>
             <w:webHidden/>
           </w:rPr>
-          <w:instrText xml:space="preserve"> PAGEREF _Toc394779088 \h </w:instrText>
+          <w:instrText xml:space="preserve"> PAGEREF _Toc421124698 \h </w:instrText>
         </w:r>
         <w:r>
           <w:rPr>
@@ -1376,7 +1376,7 @@
           <w:rPr>
             <w:webHidden/>
           </w:rPr>
-          <w:t>14</w:t>
+          <w:t>15</w:t>
         </w:r>
         <w:r>
           <w:rPr>
@@ -1396,7 +1396,7 @@
           <w:lang w:eastAsia="en-GB"/>
         </w:rPr>
       </w:pPr>
-      <w:hyperlink w:anchor="_Toc394779089" w:history="1">
+      <w:hyperlink w:anchor="_Toc421124699" w:history="1">
         <w:r>
           <w:rPr>
             <w:rStyle w:val="Hyperlink"/>
@@ -1434,7 +1434,7 @@
           <w:rPr>
             <w:webHidden/>
           </w:rPr>
-          <w:instrText xml:space="preserve"> PAGEREF _Toc394779089 \h </w:instrText>
+          <w:instrText xml:space="preserve"> PAGEREF _Toc421124699 \h </w:instrText>
         </w:r>
         <w:r>
           <w:rPr>
@@ -1451,7 +1451,7 @@
           <w:rPr>
             <w:webHidden/>
           </w:rPr>
-          <w:t>15</w:t>
+          <w:t>16</w:t>
         </w:r>
         <w:r>
           <w:rPr>
@@ -1474,7 +1474,7 @@
           <w:lang w:eastAsia="en-GB"/>
         </w:rPr>
       </w:pPr>
-      <w:hyperlink w:anchor="_Toc394779090" w:history="1">
+      <w:hyperlink w:anchor="_Toc421124700" w:history="1">
         <w:r>
           <w:rPr>
             <w:rStyle w:val="Hyperlink"/>
@@ -1517,7 +1517,7 @@
             <w:noProof/>
             <w:webHidden/>
           </w:rPr>
-          <w:instrText xml:space="preserve"> PAGEREF _Toc394779090 \h </w:instrText>
+          <w:instrText xml:space="preserve"> PAGEREF _Toc421124700 \h </w:instrText>
         </w:r>
         <w:r>
           <w:rPr>
@@ -1537,7 +1537,7 @@
             <w:noProof/>
             <w:webHidden/>
           </w:rPr>
-          <w:t>17</w:t>
+          <w:t>18</w:t>
         </w:r>
         <w:r>
           <w:rPr>
@@ -1561,7 +1561,7 @@
           <w:lang w:eastAsia="en-GB"/>
         </w:rPr>
       </w:pPr>
-      <w:hyperlink w:anchor="_Toc394779091" w:history="1">
+      <w:hyperlink w:anchor="_Toc421124701" w:history="1">
         <w:r>
           <w:rPr>
             <w:rStyle w:val="Hyperlink"/>
@@ -1604,7 +1604,7 @@
             <w:noProof/>
             <w:webHidden/>
           </w:rPr>
-          <w:instrText xml:space="preserve"> PAGEREF _Toc394779091 \h </w:instrText>
+          <w:instrText xml:space="preserve"> PAGEREF _Toc421124701 \h </w:instrText>
         </w:r>
         <w:r>
           <w:rPr>
@@ -1624,7 +1624,7 @@
             <w:noProof/>
             <w:webHidden/>
           </w:rPr>
-          <w:t>18</w:t>
+          <w:t>19</w:t>
         </w:r>
         <w:r>
           <w:rPr>
@@ -1648,7 +1648,7 @@
           <w:lang w:eastAsia="en-GB"/>
         </w:rPr>
       </w:pPr>
-      <w:hyperlink w:anchor="_Toc394779092" w:history="1">
+      <w:hyperlink w:anchor="_Toc421124702" w:history="1">
         <w:r>
           <w:rPr>
             <w:rStyle w:val="Hyperlink"/>
@@ -1691,7 +1691,7 @@
             <w:noProof/>
             <w:webHidden/>
           </w:rPr>
-          <w:instrText xml:space="preserve"> PAGEREF _Toc394779092 \h </w:instrText>
+          <w:instrText xml:space="preserve"> PAGEREF _Toc421124702 \h </w:instrText>
         </w:r>
         <w:r>
           <w:rPr>
@@ -1711,7 +1711,7 @@
             <w:noProof/>
             <w:webHidden/>
           </w:rPr>
-          <w:t>19</w:t>
+          <w:t>20</w:t>
         </w:r>
         <w:r>
           <w:rPr>
@@ -1735,7 +1735,7 @@
           <w:lang w:eastAsia="en-GB"/>
         </w:rPr>
       </w:pPr>
-      <w:hyperlink w:anchor="_Toc394779093" w:history="1">
+      <w:hyperlink w:anchor="_Toc421124703" w:history="1">
         <w:r>
           <w:rPr>
             <w:rStyle w:val="Hyperlink"/>
@@ -1778,7 +1778,7 @@
             <w:noProof/>
             <w:webHidden/>
           </w:rPr>
-          <w:instrText xml:space="preserve"> PAGEREF _Toc394779093 \h </w:instrText>
+          <w:instrText xml:space="preserve"> PAGEREF _Toc421124703 \h </w:instrText>
         </w:r>
         <w:r>
           <w:rPr>
@@ -1798,7 +1798,7 @@
             <w:noProof/>
             <w:webHidden/>
           </w:rPr>
-          <w:t>21</w:t>
+          <w:t>22</w:t>
         </w:r>
         <w:r>
           <w:rPr>
@@ -1822,7 +1822,7 @@
           <w:lang w:eastAsia="en-GB"/>
         </w:rPr>
       </w:pPr>
-      <w:hyperlink w:anchor="_Toc394779094" w:history="1">
+      <w:hyperlink w:anchor="_Toc421124704" w:history="1">
         <w:r>
           <w:rPr>
             <w:rStyle w:val="Hyperlink"/>
@@ -1865,7 +1865,7 @@
             <w:noProof/>
             <w:webHidden/>
           </w:rPr>
-          <w:instrText xml:space="preserve"> PAGEREF _Toc394779094 \h </w:instrText>
+          <w:instrText xml:space="preserve"> PAGEREF _Toc421124704 \h </w:instrText>
         </w:r>
         <w:r>
           <w:rPr>
@@ -1885,7 +1885,7 @@
             <w:noProof/>
             <w:webHidden/>
           </w:rPr>
-          <w:t>22</w:t>
+          <w:t>23</w:t>
         </w:r>
         <w:r>
           <w:rPr>
@@ -1909,7 +1909,7 @@
           <w:lang w:eastAsia="en-GB"/>
         </w:rPr>
       </w:pPr>
-      <w:hyperlink w:anchor="_Toc394779095" w:history="1">
+      <w:hyperlink w:anchor="_Toc421124705" w:history="1">
         <w:r>
           <w:rPr>
             <w:rStyle w:val="Hyperlink"/>
@@ -1952,7 +1952,7 @@
             <w:noProof/>
             <w:webHidden/>
           </w:rPr>
-          <w:instrText xml:space="preserve"> PAGEREF _Toc394779095 \h </w:instrText>
+          <w:instrText xml:space="preserve"> PAGEREF _Toc421124705 \h </w:instrText>
         </w:r>
         <w:r>
           <w:rPr>
@@ -1972,7 +1972,7 @@
             <w:noProof/>
             <w:webHidden/>
           </w:rPr>
-          <w:t>22</w:t>
+          <w:t>23</w:t>
         </w:r>
         <w:r>
           <w:rPr>
@@ -1993,7 +1993,7 @@
           <w:lang w:eastAsia="en-GB"/>
         </w:rPr>
       </w:pPr>
-      <w:hyperlink w:anchor="_Toc394779096" w:history="1">
+      <w:hyperlink w:anchor="_Toc421124706" w:history="1">
         <w:r>
           <w:rPr>
             <w:rStyle w:val="Hyperlink"/>
@@ -2031,7 +2031,7 @@
           <w:rPr>
             <w:webHidden/>
           </w:rPr>
-          <w:instrText xml:space="preserve"> PAGEREF _Toc394779096 \h </w:instrText>
+          <w:instrText xml:space="preserve"> PAGEREF _Toc421124706 \h </w:instrText>
         </w:r>
         <w:r>
           <w:rPr>
@@ -2048,7 +2048,7 @@
           <w:rPr>
             <w:webHidden/>
           </w:rPr>
-          <w:t>23</w:t>
+          <w:t>24</w:t>
         </w:r>
         <w:r>
           <w:rPr>
@@ -2068,7 +2068,7 @@
           <w:lang w:eastAsia="en-GB"/>
         </w:rPr>
       </w:pPr>
-      <w:hyperlink w:anchor="_Toc394779097" w:history="1">
+      <w:hyperlink w:anchor="_Toc421124707" w:history="1">
         <w:r>
           <w:rPr>
             <w:rStyle w:val="Hyperlink"/>
@@ -2106,7 +2106,7 @@
           <w:rPr>
             <w:webHidden/>
           </w:rPr>
-          <w:instrText xml:space="preserve"> PAGEREF _Toc394779097 \h </w:instrText>
+          <w:instrText xml:space="preserve"> PAGEREF _Toc421124707 \h </w:instrText>
         </w:r>
         <w:r>
           <w:rPr>
@@ -2123,7 +2123,7 @@
           <w:rPr>
             <w:webHidden/>
           </w:rPr>
-          <w:t>24</w:t>
+          <w:t>25</w:t>
         </w:r>
         <w:r>
           <w:rPr>
@@ -2143,7 +2143,7 @@
           <w:lang w:eastAsia="en-GB"/>
         </w:rPr>
       </w:pPr>
-      <w:hyperlink w:anchor="_Toc394779098" w:history="1">
+      <w:hyperlink w:anchor="_Toc421124708" w:history="1">
         <w:r>
           <w:rPr>
             <w:rStyle w:val="Hyperlink"/>
@@ -2181,7 +2181,7 @@
           <w:rPr>
             <w:webHidden/>
           </w:rPr>
-          <w:instrText xml:space="preserve"> PAGEREF _Toc394779098 \h </w:instrText>
+          <w:instrText xml:space="preserve"> PAGEREF _Toc421124708 \h </w:instrText>
         </w:r>
         <w:r>
           <w:rPr>
@@ -2198,7 +2198,7 @@
           <w:rPr>
             <w:webHidden/>
           </w:rPr>
-          <w:t>31</w:t>
+          <w:t>32</w:t>
         </w:r>
         <w:r>
           <w:rPr>
@@ -2218,7 +2218,7 @@
           <w:lang w:eastAsia="en-GB"/>
         </w:rPr>
       </w:pPr>
-      <w:hyperlink w:anchor="_Toc394779099" w:history="1">
+      <w:hyperlink w:anchor="_Toc421124709" w:history="1">
         <w:r>
           <w:rPr>
             <w:rStyle w:val="Hyperlink"/>
@@ -2256,7 +2256,7 @@
           <w:rPr>
             <w:webHidden/>
           </w:rPr>
-          <w:instrText xml:space="preserve"> PAGEREF _Toc394779099 \h </w:instrText>
+          <w:instrText xml:space="preserve"> PAGEREF _Toc421124709 \h </w:instrText>
         </w:r>
         <w:r>
           <w:rPr>
@@ -2273,7 +2273,7 @@
           <w:rPr>
             <w:webHidden/>
           </w:rPr>
-          <w:t>31</w:t>
+          <w:t>32</w:t>
         </w:r>
         <w:r>
           <w:rPr>
@@ -2293,7 +2293,7 @@
           <w:lang w:eastAsia="en-GB"/>
         </w:rPr>
       </w:pPr>
-      <w:hyperlink w:anchor="_Toc394779100" w:history="1">
+      <w:hyperlink w:anchor="_Toc421124710" w:history="1">
         <w:r>
           <w:rPr>
             <w:rStyle w:val="Hyperlink"/>
@@ -2331,7 +2331,7 @@
           <w:rPr>
             <w:webHidden/>
           </w:rPr>
-          <w:instrText xml:space="preserve"> PAGEREF _Toc394779100 \h </w:instrText>
+          <w:instrText xml:space="preserve"> PAGEREF _Toc421124710 \h </w:instrText>
         </w:r>
         <w:r>
           <w:rPr>
@@ -2348,7 +2348,7 @@
           <w:rPr>
             <w:webHidden/>
           </w:rPr>
-          <w:t>33</w:t>
+          <w:t>34</w:t>
         </w:r>
         <w:r>
           <w:rPr>
@@ -2368,7 +2368,7 @@
           <w:lang w:eastAsia="en-GB"/>
         </w:rPr>
       </w:pPr>
-      <w:hyperlink w:anchor="_Toc394779101" w:history="1">
+      <w:hyperlink w:anchor="_Toc421124711" w:history="1">
         <w:r>
           <w:rPr>
             <w:rStyle w:val="Hyperlink"/>
@@ -2406,7 +2406,7 @@
           <w:rPr>
             <w:webHidden/>
           </w:rPr>
-          <w:instrText xml:space="preserve"> PAGEREF _Toc394779101 \h </w:instrText>
+          <w:instrText xml:space="preserve"> PAGEREF _Toc421124711 \h </w:instrText>
         </w:r>
         <w:r>
           <w:rPr>
@@ -2423,7 +2423,7 @@
           <w:rPr>
             <w:webHidden/>
           </w:rPr>
-          <w:t>35</w:t>
+          <w:t>36</w:t>
         </w:r>
         <w:r>
           <w:rPr>
@@ -2446,7 +2446,7 @@
           <w:lang w:eastAsia="en-GB"/>
         </w:rPr>
       </w:pPr>
-      <w:hyperlink w:anchor="_Toc394779102" w:history="1">
+      <w:hyperlink w:anchor="_Toc421124712" w:history="1">
         <w:r>
           <w:rPr>
             <w:rStyle w:val="Hyperlink"/>
@@ -2489,7 +2489,7 @@
             <w:noProof/>
             <w:webHidden/>
           </w:rPr>
-          <w:instrText xml:space="preserve"> PAGEREF _Toc394779102 \h </w:instrText>
+          <w:instrText xml:space="preserve"> PAGEREF _Toc421124712 \h </w:instrText>
         </w:r>
         <w:r>
           <w:rPr>
@@ -2509,7 +2509,7 @@
             <w:noProof/>
             <w:webHidden/>
           </w:rPr>
-          <w:t>37</w:t>
+          <w:t>38</w:t>
         </w:r>
         <w:r>
           <w:rPr>
@@ -2533,7 +2533,7 @@
           <w:lang w:eastAsia="en-GB"/>
         </w:rPr>
       </w:pPr>
-      <w:hyperlink w:anchor="_Toc394779103" w:history="1">
+      <w:hyperlink w:anchor="_Toc421124713" w:history="1">
         <w:r>
           <w:rPr>
             <w:rStyle w:val="Hyperlink"/>
@@ -2576,7 +2576,7 @@
             <w:noProof/>
             <w:webHidden/>
           </w:rPr>
-          <w:instrText xml:space="preserve"> PAGEREF _Toc394779103 \h </w:instrText>
+          <w:instrText xml:space="preserve"> PAGEREF _Toc421124713 \h </w:instrText>
         </w:r>
         <w:r>
           <w:rPr>
@@ -2596,7 +2596,7 @@
             <w:noProof/>
             <w:webHidden/>
           </w:rPr>
-          <w:t>37</w:t>
+          <w:t>38</w:t>
         </w:r>
         <w:r>
           <w:rPr>
@@ -2638,7 +2638,7 @@
           <w:rFonts w:asciiTheme="majorHAnsi" w:hAnsiTheme="majorHAnsi" w:cstheme="majorBidi"/>
         </w:rPr>
       </w:pPr>
-      <w:bookmarkStart w:id="1" w:name="_Toc394779074"/>
+      <w:bookmarkStart w:id="1" w:name="_Toc421124684"/>
       <w:r>
         <w:t>Introduction</w:t>
       </w:r>
@@ -2646,21 +2646,56 @@
     </w:p>
     <w:p>
       <w:r>
-        <w:t xml:space="preserve">The Solidsoft ESB Libraries provide functionality for implementing enterprise service bus patterns on the .NET platform.  The core libraries are fundamentally agnostic with regard to specific technologies, but provide specific support for use in BizTalk Server environments.  As well as a family pf BizTalk pipeline components, they provide explicit support for Microsoft BAM which ships as part of BizTalk Server.  They also allow XSLT-based BizTalk maps to be exploited freely within the service bus environment. </w:t>
-      </w:r>
-    </w:p>
-    <w:p>
-      <w:r>
-        <w:t xml:space="preserve">The libraries predate the emergence of the BizTalk Server ESB Toolkit, but partially overlap with its functionality.  Specifically, they provide a framework for implementing policy-driven </w:t>
+        <w:t>The Solidsoft Reply ESB Libraries provide functionality for implementing enterprise service bus patterns on the .NET platform.  The core libraries are broadly agnostic with regard to specific service bus technologies, but provide specific support for BizTalk Server features such as dynamic maps and Business Activity Monitoring.  The Resolver Service, included as a core part of the technology, has a specific dependency on the Microsoft BizTalk Server rules engine.</w:t>
+      </w:r>
+    </w:p>
+    <w:p>
+      <w:r>
+        <w:t>The Libraries provide a framework for dynamic, policy-driven, service mediation.  They can be used as an alternative to the resolution framework included in the BizTalk Server ESB Toolkit.  As well as service endpoint (URL) resolution, the libraries handle additional mediation including dynamic transformation using BizTalk Server maps or XSLT, dynamic BAM interception, arbitrarily complex retry and service window policies and validation policies.  The libraries are extensible and can be used, unchanged, to handle any addition policy-driven resolution approach.</w:t>
+      </w:r>
+    </w:p>
+    <w:p>
+      <w:r>
+        <w:t>In order to support service bus implementations that extend beyond BizTalk Server, the libraries implement a service that provides resolution policies on demand, together with local policy caching as part of a .NET-based API.  To use the libraries, you must implement the provided SOAP Resolution service on a BizTalk Server box.  This is required because of the dependency on the Microsoft Business Rules Framework which can only legally run on a licenced BizTalk Server box.  Each process that runs services on the bus can be configured to use the Resolution service, even if the process runs on a non-BizTalk Server box.  Note, however, that this version of the libraries supports .NET only.</w:t>
+      </w:r>
+    </w:p>
+    <w:p>
+      <w:r>
+        <w:t>As well as an API and local cache, the libraries provide pre-built BizTalk Server pipeline components, allowing a configuration-only approach to service mediation in BizTalk Server.  There is also a UDDI library that supports policy based approaches using data stored in one or more UDDI directories accessed via rules executed by the Microsoft BRE (Business Rules Engine).</w:t>
+      </w:r>
+    </w:p>
+    <w:p>
+      <w:r>
+        <w:t>Service mediation policies are constructed using the Microsoft Business Rules Composer.  The libraries provide pre-defined vocabularies to aid the representation of mediation policies using natural language terms.  The current version supports English vocabularies, only.</w:t>
+      </w:r>
+    </w:p>
+    <w:p>
+      <w:r>
+        <w:t>P</w:t>
+      </w:r>
+      <w:r>
+        <w:t xml:space="preserve">olicy-driven </w:t>
       </w:r>
       <w:r>
         <w:t>service mediation</w:t>
       </w:r>
       <w:r>
-        <w:t xml:space="preserve"> in a service bus environment.  This refers to the ability to express and dynamically enforce various types of constraint on services and service interchange.  Policy can easily be amended in the production environment.</w:t>
-      </w:r>
-      <w:r>
-        <w:t xml:space="preserve"> </w:t>
+        <w:t xml:space="preserve"> in a service bus environment</w:t>
+      </w:r>
+      <w:r>
+        <w:t xml:space="preserve"> allows administrators </w:t>
+      </w:r>
+      <w:r>
+        <w:t>to express and enforce various types of constraint on services and service interchange.  Policy can easily be</w:t>
+      </w:r>
+      <w:r>
+        <w:t xml:space="preserve"> changed and</w:t>
+      </w:r>
+      <w:r>
+        <w:t xml:space="preserve"> amende</w:t>
+      </w:r>
+      <w:r>
+        <w:t>d in the production environment without the need for re-engineering.</w:t>
       </w:r>
     </w:p>
     <w:p>
@@ -2717,7 +2752,13 @@
         <w:br/>
       </w:r>
       <w:r>
-        <w:t>Dynamic message transformation via XSLT-based BizTalk maps.</w:t>
+        <w:t>Dynamic message transformation via XSLT-based maps</w:t>
+      </w:r>
+      <w:r>
+        <w:t xml:space="preserve"> and BizTalk Server maps</w:t>
+      </w:r>
+      <w:r>
+        <w:t>.</w:t>
       </w:r>
     </w:p>
     <w:p>
@@ -2743,7 +2784,13 @@
         <w:br/>
       </w:r>
       <w:r>
-        <w:t xml:space="preserve">Dynamic definition and configuration of Microsoft BAM </w:t>
+        <w:t>Dynamic definition and configuration of Microsoft BAM</w:t>
+      </w:r>
+      <w:r>
+        <w:t xml:space="preserve"> (Business Activity Monitoring)</w:t>
+      </w:r>
+      <w:r>
+        <w:t xml:space="preserve"> </w:t>
       </w:r>
       <w:r>
         <w:t>steps</w:t>
@@ -2766,6 +2813,7 @@
         <w:rPr>
           <w:b/>
         </w:rPr>
+        <w:lastRenderedPageBreak/>
         <w:t>Retry Policy</w:t>
       </w:r>
       <w:r>
@@ -2775,7 +2823,7 @@
         <w:br/>
       </w:r>
       <w:r>
-        <w:t>Definition of multi-level retry strategies to support more robust interchange.</w:t>
+        <w:t>Definition of multi-level retry strategies to support robust interchange.</w:t>
       </w:r>
     </w:p>
     <w:p>
@@ -2858,7 +2906,13 @@
     </w:p>
     <w:p>
       <w:r>
-        <w:t>In addition to the above, the ESB Libraries support general-purpose features that allow the framework to be used to enforce additional policies.</w:t>
+        <w:t>In addition to the above, the ESB Libraries support general-purpose features that allow</w:t>
+      </w:r>
+      <w:r>
+        <w:t xml:space="preserve"> administrators to enforce additional policy types through the framework</w:t>
+      </w:r>
+      <w:r>
+        <w:t>.</w:t>
       </w:r>
     </w:p>
     <w:p>
@@ -2878,7 +2932,7 @@
       <w:pPr>
         <w:pStyle w:val="Heading1"/>
       </w:pPr>
-      <w:bookmarkStart w:id="2" w:name="_Toc394779075"/>
+      <w:bookmarkStart w:id="2" w:name="_Toc421124685"/>
       <w:r>
         <w:lastRenderedPageBreak/>
         <w:t>The ESB Libraries</w:t>
@@ -2900,7 +2954,7 @@
       <w:pPr>
         <w:pStyle w:val="Heading2"/>
       </w:pPr>
-      <w:bookmarkStart w:id="3" w:name="_Toc394779076"/>
+      <w:bookmarkStart w:id="3" w:name="_Toc421124686"/>
       <w:r>
         <w:t xml:space="preserve">Policy-Driven </w:t>
       </w:r>
@@ -2955,7 +3009,7 @@
       <w:pPr>
         <w:pStyle w:val="Heading2"/>
       </w:pPr>
-      <w:bookmarkStart w:id="4" w:name="_Toc394779077"/>
+      <w:bookmarkStart w:id="4" w:name="_Toc421124687"/>
       <w:r>
         <w:t>Dynamic Models in BizTalk Server</w:t>
       </w:r>
@@ -2963,7 +3017,19 @@
     </w:p>
     <w:p>
       <w:r>
-        <w:t xml:space="preserve">BizTalk Server provides extensive support for static bindings through is administration console and APIs.  In essence, a BizTalk binding is a serialisation of the configuration settings supported by different components and artefacts within a BizTalk application.  In addition to this, it provides support for dynamic models that can be controlled through policy.  However, at this time, BizTalk Server does not implement an integrated and comprehensive set of tools to define policy for </w:t>
+        <w:t>BizTalk Server provides extensive support for static bindings through is administration console and APIs.  In essence, a BizTalk binding is a serialisation of the configuration settings supported by different components and artefacts within a BizTalk application.  In addition to this, it provides support for dynamic models that can be controlled through policy.  However, at this time, BizTalk Server does not implement an integrated and comprehensive set of tools to define</w:t>
+      </w:r>
+      <w:r>
+        <w:t xml:space="preserve"> dynamic</w:t>
+      </w:r>
+      <w:r>
+        <w:t xml:space="preserve"> polic</w:t>
+      </w:r>
+      <w:r>
+        <w:t>ies</w:t>
+      </w:r>
+      <w:r>
+        <w:t xml:space="preserve"> for </w:t>
       </w:r>
       <w:r>
         <w:t>service mediation</w:t>
@@ -2987,7 +3053,7 @@
       <w:pPr>
         <w:pStyle w:val="Heading2"/>
       </w:pPr>
-      <w:bookmarkStart w:id="5" w:name="_Toc394779078"/>
+      <w:bookmarkStart w:id="5" w:name="_Toc421124688"/>
       <w:r>
         <w:t>The Wider View</w:t>
       </w:r>
@@ -2995,11 +3061,11 @@
     </w:p>
     <w:p>
       <w:r>
-        <w:t xml:space="preserve">An enterprise service bus is a conceptual construct that supports the logical association and collaboration of services.  Its physical implementation may involve different technologies and platforms.  For example, a service bus may incorporate BizTalk Server and WCF on the Windows platform together with additional service bus and messaging technologies on other platforms.  Although the ESB Libraries provide pre-defined support for BizTalk Server, they are designed for wider application.  For example, they may be used in the implementation of WCF-based services which, conceptually, reside on the bus.  The ESB Toolkit provided by BizTalk Server provides limited support for the wider service bus and is more deeply dependent on BizTalk Server constructs. Although some capabilities are published by service interfaces, its </w:t>
+        <w:t xml:space="preserve">An enterprise service bus is a conceptual construct that supports the logical association and collaboration of services.  Its physical implementation may involve different technologies and platforms.  For example, a service bus may incorporate BizTalk Server and WCF on the Windows platform together with additional service bus and messaging technologies on other platforms.  Although the ESB Libraries provide pre-defined support for BizTalk Server, they are designed for wider application.  For example, they may be used in the implementation of WCF-based services which, conceptually, reside on the bus.  The ESB Toolkit provided by BizTalk Server provides limited support for the wider service bus and is more deeply </w:t>
       </w:r>
       <w:r>
         <w:lastRenderedPageBreak/>
-        <w:t>primary purpose is to control service-orientated interchange within the context of BizTalk Server.</w:t>
+        <w:t>dependent on BizTalk Server constructs. Although some capabilities are published by service interfaces, its primary purpose is to control service-orientated interchange within the context of BizTalk Server.</w:t>
       </w:r>
     </w:p>
     <w:p>
@@ -3011,7 +3077,7 @@
       <w:pPr>
         <w:pStyle w:val="Heading2"/>
       </w:pPr>
-      <w:bookmarkStart w:id="6" w:name="_Toc394779079"/>
+      <w:bookmarkStart w:id="6" w:name="_Toc421124689"/>
       <w:r>
         <w:t>The Anatomy and Role of a Policy</w:t>
       </w:r>
@@ -3226,10 +3292,10 @@
             <v:path o:extrusionok="f" gradientshapeok="t" o:connecttype="rect"/>
             <o:lock v:ext="edit" aspectratio="t"/>
           </v:shapetype>
-          <v:shape id="_x0000_i1025" type="#_x0000_t75" style="width:432.85pt;height:433.65pt" o:ole="">
+          <v:shape id="_x0000_i1025" type="#_x0000_t75" style="width:432.8pt;height:433.65pt" o:ole="">
             <v:imagedata r:id="rId16" o:title=""/>
           </v:shape>
-          <o:OLEObject Type="Embed" ProgID="Visio.Drawing.15" ShapeID="_x0000_i1025" DrawAspect="Content" ObjectID="_1468521339" r:id="rId17"/>
+          <o:OLEObject Type="Embed" ProgID="Visio.Drawing.15" ShapeID="_x0000_i1025" DrawAspect="Content" ObjectID="_1494906789" r:id="rId17"/>
         </w:object>
       </w:r>
     </w:p>
@@ -3291,11 +3357,11 @@
       </w:r>
       <w:proofErr w:type="gramEnd"/>
       <w:r>
-        <w:t xml:space="preserve"> resolution service evaluates the asserted state information against the rules contained in a selected policy.  Each policy is a managed and versioned XML document stored in a central repository.   The evaluation results in the logical inference of a set of directives.  Each directive </w:t>
+        <w:t xml:space="preserve"> resolution service evaluates the asserted state information against the rules contained in a selected policy.  Each policy is a managed and versioned XML document stored in a central </w:t>
       </w:r>
       <w:r>
         <w:lastRenderedPageBreak/>
-        <w:t xml:space="preserve">specifies a set of instructions that will be used to enforce </w:t>
+        <w:t xml:space="preserve">repository.   The evaluation results in the logical inference of a set of directives.  Each directive specifies a set of instructions that will be used to enforce </w:t>
       </w:r>
       <w:r>
         <w:t>service mediation policy</w:t>
@@ -3363,7 +3429,7 @@
           <w:color w:val="auto"/>
         </w:rPr>
       </w:pPr>
-      <w:bookmarkStart w:id="7" w:name="_Toc394779080"/>
+      <w:bookmarkStart w:id="7" w:name="_Toc421124690"/>
       <w:r>
         <w:rPr>
           <w:rStyle w:val="IntenseEmphasis"/>
@@ -3416,7 +3482,7 @@
       <w:pPr>
         <w:pStyle w:val="Heading1"/>
       </w:pPr>
-      <w:bookmarkStart w:id="8" w:name="_Toc394779081"/>
+      <w:bookmarkStart w:id="8" w:name="_Toc421124691"/>
       <w:r>
         <w:lastRenderedPageBreak/>
         <w:t>Installation &amp; Configuration</w:t>
@@ -4217,7 +4283,7 @@
       <w:pPr>
         <w:pStyle w:val="Heading2"/>
       </w:pPr>
-      <w:bookmarkStart w:id="9" w:name="_Toc394779082"/>
+      <w:bookmarkStart w:id="9" w:name="_Toc421124692"/>
       <w:r>
         <w:lastRenderedPageBreak/>
         <w:t>Resolution Web Service</w:t>
@@ -4273,11 +4339,19 @@
       </w:r>
       <w:proofErr w:type="spellStart"/>
       <w:r>
-        <w:t>Web.config</w:t>
+        <w:t>Web.c</w:t>
+      </w:r>
+      <w:r>
+        <w:t>onfig</w:t>
       </w:r>
       <w:proofErr w:type="spellEnd"/>
       <w:r>
-        <w:t xml:space="preserve"> to the web service folder.</w:t>
+        <w:t xml:space="preserve"> to the web service folder</w:t>
+      </w:r>
+      <w:bookmarkStart w:id="10" w:name="_GoBack"/>
+      <w:bookmarkEnd w:id="10"/>
+      <w:r>
+        <w:t>.</w:t>
       </w:r>
     </w:p>
     <w:p>
@@ -5557,12 +5631,12 @@
       <w:pPr>
         <w:pStyle w:val="Heading2"/>
       </w:pPr>
-      <w:bookmarkStart w:id="10" w:name="_Toc394779083"/>
+      <w:bookmarkStart w:id="11" w:name="_Toc421124693"/>
       <w:r>
         <w:lastRenderedPageBreak/>
         <w:t>Other Assemblies</w:t>
       </w:r>
-      <w:bookmarkEnd w:id="10"/>
+      <w:bookmarkEnd w:id="11"/>
     </w:p>
     <w:p>
       <w:pPr>
@@ -5615,11 +5689,11 @@
       <w:pPr>
         <w:pStyle w:val="Heading2"/>
       </w:pPr>
-      <w:bookmarkStart w:id="11" w:name="_Toc394779084"/>
+      <w:bookmarkStart w:id="12" w:name="_Toc421124694"/>
       <w:r>
         <w:t>Rule Engine Vocabularies</w:t>
       </w:r>
-      <w:bookmarkEnd w:id="11"/>
+      <w:bookmarkEnd w:id="12"/>
       <w:r>
         <w:t xml:space="preserve"> </w:t>
       </w:r>
@@ -5649,11 +5723,11 @@
       <w:pPr>
         <w:pStyle w:val="Heading2"/>
       </w:pPr>
-      <w:bookmarkStart w:id="12" w:name="_Toc394779085"/>
+      <w:bookmarkStart w:id="13" w:name="_Toc421124695"/>
       <w:r>
         <w:t>Property Schema</w:t>
       </w:r>
-      <w:bookmarkEnd w:id="12"/>
+      <w:bookmarkEnd w:id="13"/>
     </w:p>
     <w:p>
       <w:r>
@@ -6031,23 +6105,7 @@
           <w:rFonts w:ascii="Calibri" w:hAnsi="Calibri"/>
           <w:sz w:val="20"/>
         </w:rPr>
-        <w:t>\</w:t>
-      </w:r>
-      <w:proofErr w:type="spellStart"/>
-      <w:r>
-        <w:rPr>
-          <w:rFonts w:ascii="Calibri" w:hAnsi="Calibri"/>
-          <w:sz w:val="20"/>
-        </w:rPr>
-        <w:t>interop</w:t>
-      </w:r>
-      <w:proofErr w:type="spellEnd"/>
-      <w:r>
-        <w:rPr>
-          <w:rFonts w:ascii="Calibri" w:hAnsi="Calibri"/>
-          <w:sz w:val="20"/>
-        </w:rPr>
-        <w:t>" /&gt;</w:t>
+        <w:t>\interop" /&gt;</w:t>
       </w:r>
       <w:r>
         <w:rPr>
@@ -6304,6 +6362,13 @@
           <w:sz w:val="20"/>
         </w:rPr>
         <w:br/>
+      </w:r>
+      <w:r>
+        <w:rPr>
+          <w:rFonts w:ascii="Calibri" w:hAnsi="Calibri"/>
+          <w:sz w:val="20"/>
+        </w:rPr>
+        <w:lastRenderedPageBreak/>
         <w:t>                name="</w:t>
       </w:r>
       <w:proofErr w:type="spellStart"/>
@@ -6328,13 +6393,6 @@
           <w:sz w:val="20"/>
         </w:rPr>
         <w:br/>
-      </w:r>
-      <w:r>
-        <w:rPr>
-          <w:rFonts w:ascii="Calibri" w:hAnsi="Calibri"/>
-          <w:sz w:val="20"/>
-        </w:rPr>
-        <w:lastRenderedPageBreak/>
         <w:t>        &lt;/client&gt;</w:t>
       </w:r>
       <w:r>
@@ -6795,11 +6853,11 @@
       <w:pPr>
         <w:pStyle w:val="Heading2"/>
       </w:pPr>
-      <w:bookmarkStart w:id="13" w:name="_Toc394779086"/>
+      <w:bookmarkStart w:id="14" w:name="_Toc421124696"/>
       <w:r>
         <w:t>Installation MSI</w:t>
       </w:r>
-      <w:bookmarkEnd w:id="13"/>
+      <w:bookmarkEnd w:id="14"/>
     </w:p>
     <w:p>
       <w:r>
@@ -6821,12 +6879,12 @@
       <w:pPr>
         <w:pStyle w:val="Heading1"/>
       </w:pPr>
-      <w:bookmarkStart w:id="14" w:name="_Toc394779087"/>
+      <w:bookmarkStart w:id="15" w:name="_Toc421124697"/>
       <w:r>
         <w:lastRenderedPageBreak/>
         <w:t>Configurable App Settings</w:t>
       </w:r>
-      <w:bookmarkEnd w:id="14"/>
+      <w:bookmarkEnd w:id="15"/>
     </w:p>
     <w:p>
       <w:r>
@@ -7451,14 +7509,14 @@
               <w:rPr>
                 <w:rFonts w:ascii="Calibri" w:hAnsi="Calibri"/>
               </w:rPr>
-              <w:t xml:space="preserve">Indicates whether to trace the execution of rule sets.  When set to true, each execution of a rule </w:t>
+              <w:t xml:space="preserve">Indicates whether to trace the execution of rule </w:t>
             </w:r>
             <w:r>
               <w:rPr>
                 <w:rFonts w:ascii="Calibri" w:hAnsi="Calibri"/>
               </w:rPr>
               <w:lastRenderedPageBreak/>
-              <w:t xml:space="preserve">set will result in a trace file being created at the location specified by the </w:t>
+              <w:t xml:space="preserve">sets.  When set to true, each execution of a rule set will result in a trace file being created at the location specified by the </w:t>
             </w:r>
             <w:proofErr w:type="spellStart"/>
             <w:r>
@@ -7846,12 +7904,12 @@
       <w:pPr>
         <w:pStyle w:val="Heading1"/>
       </w:pPr>
-      <w:bookmarkStart w:id="15" w:name="_Toc394779088"/>
+      <w:bookmarkStart w:id="16" w:name="_Toc421124698"/>
       <w:r>
         <w:lastRenderedPageBreak/>
         <w:t>Facts</w:t>
       </w:r>
-      <w:bookmarkEnd w:id="15"/>
+      <w:bookmarkEnd w:id="16"/>
     </w:p>
     <w:p>
       <w:pPr>
@@ -8802,8 +8860,8 @@
       <w:pPr>
         <w:pStyle w:val="Heading1"/>
       </w:pPr>
-      <w:bookmarkStart w:id="16" w:name="_Ref389340432"/>
-      <w:bookmarkStart w:id="17" w:name="_Toc394779089"/>
+      <w:bookmarkStart w:id="17" w:name="_Ref389340432"/>
+      <w:bookmarkStart w:id="18" w:name="_Toc421124699"/>
       <w:r>
         <w:lastRenderedPageBreak/>
         <w:t>Directive</w:t>
@@ -8820,8 +8878,8 @@
       <w:r>
         <w:t>s</w:t>
       </w:r>
-      <w:bookmarkEnd w:id="16"/>
       <w:bookmarkEnd w:id="17"/>
+      <w:bookmarkEnd w:id="18"/>
     </w:p>
     <w:p>
       <w:pPr>
@@ -9422,7 +9480,7 @@
       <w:pPr>
         <w:pStyle w:val="Caption"/>
       </w:pPr>
-      <w:bookmarkStart w:id="18" w:name="_Ref374589689"/>
+      <w:bookmarkStart w:id="19" w:name="_Ref374589689"/>
       <w:r>
         <w:t xml:space="preserve">Table </w:t>
       </w:r>
@@ -9449,7 +9507,7 @@
       <w:r>
         <w:t xml:space="preserve"> Categories</w:t>
       </w:r>
-      <w:bookmarkEnd w:id="18"/>
+      <w:bookmarkEnd w:id="19"/>
     </w:p>
     <w:tbl>
       <w:tblPr>
@@ -9776,7 +9834,15 @@
                 <w:sz w:val="24"/>
                 <w:szCs w:val="24"/>
               </w:rPr>
-              <w:t>ctive can specify two separate steps</w:t>
+              <w:t xml:space="preserve">ctive can specify two separate </w:t>
+            </w:r>
+            <w:r>
+              <w:rPr>
+                <w:sz w:val="24"/>
+                <w:szCs w:val="24"/>
+              </w:rPr>
+              <w:lastRenderedPageBreak/>
+              <w:t>steps</w:t>
             </w:r>
             <w:r>
               <w:rPr>
@@ -9797,15 +9863,7 @@
                 <w:sz w:val="24"/>
                 <w:szCs w:val="24"/>
               </w:rPr>
-              <w:t xml:space="preserve"> may occur.   If the </w:t>
-            </w:r>
-            <w:r>
-              <w:rPr>
-                <w:sz w:val="24"/>
-                <w:szCs w:val="24"/>
-              </w:rPr>
-              <w:lastRenderedPageBreak/>
-              <w:t xml:space="preserve">directive also specifies a transform, the first </w:t>
+              <w:t xml:space="preserve"> may occur.   If the directive also specifies a transform, the first </w:t>
             </w:r>
             <w:r>
               <w:rPr>
@@ -10079,12 +10137,12 @@
       <w:pPr>
         <w:pStyle w:val="Heading3"/>
       </w:pPr>
-      <w:bookmarkStart w:id="19" w:name="_Toc394779090"/>
+      <w:bookmarkStart w:id="20" w:name="_Toc421124700"/>
       <w:r>
         <w:lastRenderedPageBreak/>
         <w:t>Endpoint Resolution</w:t>
       </w:r>
-      <w:bookmarkEnd w:id="19"/>
+      <w:bookmarkEnd w:id="20"/>
     </w:p>
     <w:p>
       <w:pPr>
@@ -10365,7 +10423,21 @@
                 <w:sz w:val="24"/>
                 <w:szCs w:val="24"/>
               </w:rPr>
-              <w:t xml:space="preserve"> adapters and is chiefly included for use with BizTalk Server R2’s WCF adapters.   In a BizTalk</w:t>
+              <w:t xml:space="preserve"> adapters and is </w:t>
+            </w:r>
+            <w:r>
+              <w:rPr>
+                <w:sz w:val="24"/>
+                <w:szCs w:val="24"/>
+              </w:rPr>
+              <w:t>primarily</w:t>
+            </w:r>
+            <w:r>
+              <w:rPr>
+                <w:sz w:val="24"/>
+                <w:szCs w:val="24"/>
+              </w:rPr>
+              <w:t xml:space="preserve"> included for use with BizTalk Server R2’s WCF adapters.   In a BizTalk</w:t>
             </w:r>
             <w:r>
               <w:rPr>
@@ -10526,12 +10598,12 @@
       <w:pPr>
         <w:pStyle w:val="Heading3"/>
       </w:pPr>
-      <w:bookmarkStart w:id="20" w:name="_Toc394779091"/>
+      <w:bookmarkStart w:id="21" w:name="_Toc421124701"/>
       <w:r>
         <w:lastRenderedPageBreak/>
         <w:t>Transformation</w:t>
       </w:r>
-      <w:bookmarkEnd w:id="20"/>
+      <w:bookmarkEnd w:id="21"/>
     </w:p>
     <w:p>
       <w:pPr>
@@ -10838,7 +10910,7 @@
       <w:pPr>
         <w:pStyle w:val="Heading3"/>
       </w:pPr>
-      <w:bookmarkStart w:id="21" w:name="_Toc394779092"/>
+      <w:bookmarkStart w:id="22" w:name="_Toc421124702"/>
       <w:r>
         <w:lastRenderedPageBreak/>
         <w:t>B</w:t>
@@ -10849,7 +10921,7 @@
       <w:r>
         <w:t>Steps</w:t>
       </w:r>
-      <w:bookmarkEnd w:id="21"/>
+      <w:bookmarkEnd w:id="22"/>
     </w:p>
     <w:p>
       <w:pPr>
@@ -11457,6 +11529,7 @@
                 <w:sz w:val="24"/>
                 <w:szCs w:val="24"/>
               </w:rPr>
+              <w:lastRenderedPageBreak/>
               <w:t>BAM flush threshold</w:t>
             </w:r>
           </w:p>
@@ -11510,7 +11583,6 @@
                 <w:sz w:val="24"/>
                 <w:szCs w:val="24"/>
               </w:rPr>
-              <w:lastRenderedPageBreak/>
               <w:t>BAM Trackpoint Policy</w:t>
             </w:r>
           </w:p>
@@ -11839,12 +11911,12 @@
       <w:pPr>
         <w:pStyle w:val="Heading3"/>
       </w:pPr>
-      <w:bookmarkStart w:id="22" w:name="_Toc394779093"/>
+      <w:bookmarkStart w:id="23" w:name="_Toc421124703"/>
       <w:r>
         <w:lastRenderedPageBreak/>
         <w:t>Retries</w:t>
       </w:r>
-      <w:bookmarkEnd w:id="22"/>
+      <w:bookmarkEnd w:id="23"/>
     </w:p>
     <w:p>
       <w:pPr>
@@ -12546,6 +12618,7 @@
           <w:sz w:val="24"/>
           <w:szCs w:val="24"/>
         </w:rPr>
+        <w:lastRenderedPageBreak/>
         <w:br w:type="page"/>
       </w:r>
     </w:p>
@@ -12553,12 +12626,12 @@
       <w:pPr>
         <w:pStyle w:val="Heading3"/>
       </w:pPr>
-      <w:bookmarkStart w:id="23" w:name="_Toc394779094"/>
+      <w:bookmarkStart w:id="24" w:name="_Toc421124704"/>
       <w:r>
         <w:lastRenderedPageBreak/>
         <w:t>Service Windows</w:t>
       </w:r>
-      <w:bookmarkEnd w:id="23"/>
+      <w:bookmarkEnd w:id="24"/>
     </w:p>
     <w:p>
       <w:pPr>
@@ -12816,11 +12889,11 @@
       <w:pPr>
         <w:pStyle w:val="Heading3"/>
       </w:pPr>
-      <w:bookmarkStart w:id="24" w:name="_Toc394779095"/>
+      <w:bookmarkStart w:id="25" w:name="_Toc421124705"/>
       <w:r>
         <w:t>Validation</w:t>
       </w:r>
-      <w:bookmarkEnd w:id="24"/>
+      <w:bookmarkEnd w:id="25"/>
     </w:p>
     <w:p>
       <w:pPr>
@@ -13173,14 +13246,14 @@
       <w:pPr>
         <w:pStyle w:val="Heading2"/>
       </w:pPr>
-      <w:bookmarkStart w:id="25" w:name="_Ref389340554"/>
-      <w:bookmarkStart w:id="26" w:name="_Toc394779096"/>
+      <w:bookmarkStart w:id="26" w:name="_Ref389340554"/>
+      <w:bookmarkStart w:id="27" w:name="_Toc421124706"/>
       <w:r>
         <w:lastRenderedPageBreak/>
         <w:t>Policy Properties</w:t>
       </w:r>
-      <w:bookmarkEnd w:id="25"/>
       <w:bookmarkEnd w:id="26"/>
+      <w:bookmarkEnd w:id="27"/>
     </w:p>
     <w:p>
       <w:pPr>
@@ -13307,12 +13380,12 @@
       <w:pPr>
         <w:pStyle w:val="Heading1"/>
       </w:pPr>
-      <w:bookmarkStart w:id="27" w:name="_Toc394779097"/>
+      <w:bookmarkStart w:id="28" w:name="_Toc421124707"/>
       <w:r>
         <w:lastRenderedPageBreak/>
         <w:t>Implementation Design</w:t>
       </w:r>
-      <w:bookmarkEnd w:id="27"/>
+      <w:bookmarkEnd w:id="28"/>
     </w:p>
     <w:p>
       <w:pPr>
@@ -13816,6 +13889,11 @@
               <w:rPr>
                 <w:rFonts w:ascii="Arial" w:hAnsi="Arial" w:cs="Times New Roman"/>
               </w:rPr>
+            </w:r>
+            <w:r>
+              <w:rPr>
+                <w:rFonts w:ascii="Arial" w:hAnsi="Arial" w:cs="Times New Roman"/>
+              </w:rPr>
               <w:fldChar w:fldCharType="separate"/>
             </w:r>
             <w:r>
@@ -14938,11 +15016,11 @@
       <w:pPr>
         <w:pStyle w:val="Heading1"/>
       </w:pPr>
-      <w:bookmarkStart w:id="28" w:name="_Toc394779098"/>
+      <w:bookmarkStart w:id="29" w:name="_Toc421124708"/>
       <w:r>
         <w:t>Defining BAM Policy</w:t>
       </w:r>
-      <w:bookmarkEnd w:id="28"/>
+      <w:bookmarkEnd w:id="29"/>
     </w:p>
     <w:p>
       <w:pPr>
@@ -15542,7 +15620,7 @@
       <w:pPr>
         <w:pStyle w:val="Heading2"/>
       </w:pPr>
-      <w:bookmarkStart w:id="29" w:name="_Toc394779099"/>
+      <w:bookmarkStart w:id="30" w:name="_Toc421124709"/>
       <w:r>
         <w:t>BAM</w:t>
       </w:r>
@@ -15555,7 +15633,7 @@
       <w:r>
         <w:t>Trackpoints</w:t>
       </w:r>
-      <w:bookmarkEnd w:id="29"/>
+      <w:bookmarkEnd w:id="30"/>
     </w:p>
     <w:p>
       <w:pPr>
@@ -15590,7 +15668,7 @@
           <w:sz w:val="24"/>
           <w:szCs w:val="24"/>
         </w:rPr>
-        <w:t xml:space="preserve">These locations are called ‘steps’.   The Resolver component supports the use of BAM Interception with these steps.  BAM Interception is used in the pipeline components provided as part of the ESB Libraries and via </w:t>
+        <w:t xml:space="preserve">These locations are called ‘steps’.   The Resolver component supports the use of BAM Interception with these steps.  </w:t>
       </w:r>
       <w:r>
         <w:rPr>
@@ -15598,7 +15676,7 @@
           <w:szCs w:val="24"/>
         </w:rPr>
         <w:lastRenderedPageBreak/>
-        <w:t xml:space="preserve">the </w:t>
+        <w:t xml:space="preserve">BAM Interception is used in the pipeline components provided as part of the ESB Libraries and via the </w:t>
       </w:r>
       <w:proofErr w:type="spellStart"/>
       <w:proofErr w:type="gramStart"/>
@@ -16238,7 +16316,7 @@
           <w:sz w:val="24"/>
           <w:szCs w:val="24"/>
         </w:rPr>
-        <w:t xml:space="preserve">   Remember that the Resolver already makes use of extensive caching of policy directives.   Resolver instances </w:t>
+        <w:t xml:space="preserve">   Remember that </w:t>
       </w:r>
       <w:r>
         <w:rPr>
@@ -16246,7 +16324,7 @@
           <w:szCs w:val="24"/>
         </w:rPr>
         <w:lastRenderedPageBreak/>
-        <w:t>should be instantiated per message interchange, and released immediately after the interchange has been completed.</w:t>
+        <w:t>the Resolver already makes use of extensive caching of policy directives.   Resolver instances should be instantiated per message interchange, and released immediately after the interchange has been completed.</w:t>
       </w:r>
     </w:p>
     <w:p>
@@ -16431,11 +16509,11 @@
       <w:pPr>
         <w:pStyle w:val="Heading2"/>
       </w:pPr>
-      <w:bookmarkStart w:id="30" w:name="_Toc394779100"/>
+      <w:bookmarkStart w:id="31" w:name="_Toc421124710"/>
       <w:r>
         <w:t>Extraction Strings</w:t>
       </w:r>
-      <w:bookmarkEnd w:id="30"/>
+      <w:bookmarkEnd w:id="31"/>
       <w:r>
         <w:t xml:space="preserve"> </w:t>
       </w:r>
@@ -16948,6 +17026,7 @@
           <w:sz w:val="24"/>
           <w:szCs w:val="24"/>
         </w:rPr>
+        <w:lastRenderedPageBreak/>
         <w:t>The macro name is not cases sensitive.  However, the format specifier is.</w:t>
       </w:r>
     </w:p>
@@ -16969,7 +17048,6 @@
         </w:rPr>
       </w:pPr>
       <w:r>
-        <w:lastRenderedPageBreak/>
         <w:t xml:space="preserve">Table </w:t>
       </w:r>
       <w:fldSimple w:instr=" SEQ Table \* ARABIC ">
@@ -17932,7 +18010,7 @@
           <w:sz w:val="24"/>
           <w:szCs w:val="24"/>
         </w:rPr>
-        <w:t xml:space="preserve">NB. Unformatted macros return data in the appropriate </w:t>
+        <w:t xml:space="preserve">NB. Unformatted macros return data in the appropriate datatype for their .NET equivalent.  E.g., {now} returns a </w:t>
       </w:r>
       <w:proofErr w:type="spellStart"/>
       <w:r>
@@ -17940,7 +18018,7 @@
           <w:sz w:val="24"/>
           <w:szCs w:val="24"/>
         </w:rPr>
-        <w:t>datatype</w:t>
+        <w:t>DateTime</w:t>
       </w:r>
       <w:proofErr w:type="spellEnd"/>
       <w:r>
@@ -17948,7 +18026,7 @@
           <w:sz w:val="24"/>
           <w:szCs w:val="24"/>
         </w:rPr>
-        <w:t xml:space="preserve"> for their .NET equivalent.  E.g., {now} returns a </w:t>
+        <w:t xml:space="preserve"> value.  However, when using format specifiers, macros always return strings.  When setting a milestone value, use an appropriate unformatted macro to return a </w:t>
       </w:r>
       <w:proofErr w:type="spellStart"/>
       <w:r>
@@ -17956,22 +18034,7 @@
           <w:sz w:val="24"/>
           <w:szCs w:val="24"/>
         </w:rPr>
-        <w:t>DateTime</w:t>
-      </w:r>
-      <w:proofErr w:type="spellEnd"/>
-      <w:r>
-        <w:rPr>
-          <w:sz w:val="24"/>
-          <w:szCs w:val="24"/>
-        </w:rPr>
-        <w:t xml:space="preserve"> value.  However, when using format specifiers, macros always return strings.  When setting a milestone value, use an appropriate unformatted macro to return a </w:t>
-      </w:r>
-      <w:proofErr w:type="spellStart"/>
-      <w:r>
-        <w:rPr>
-          <w:sz w:val="24"/>
-          <w:szCs w:val="24"/>
-        </w:rPr>
+        <w:lastRenderedPageBreak/>
         <w:t>DateTime</w:t>
       </w:r>
       <w:proofErr w:type="spellEnd"/>
@@ -18015,7 +18078,6 @@
           <w:sz w:val="24"/>
           <w:szCs w:val="24"/>
         </w:rPr>
-        <w:lastRenderedPageBreak/>
         <w:t>call</w:t>
       </w:r>
     </w:p>
@@ -18108,11 +18170,11 @@
       <w:pPr>
         <w:pStyle w:val="Heading2"/>
       </w:pPr>
-      <w:bookmarkStart w:id="31" w:name="_Toc394779101"/>
+      <w:bookmarkStart w:id="32" w:name="_Toc421124711"/>
       <w:r>
         <w:t>Extended BAM API</w:t>
       </w:r>
-      <w:bookmarkEnd w:id="31"/>
+      <w:bookmarkEnd w:id="32"/>
     </w:p>
     <w:p>
       <w:pPr>
@@ -18632,6 +18694,7 @@
               <w:rPr>
                 <w:rFonts w:ascii="Calibri" w:hAnsi="Calibri"/>
               </w:rPr>
+              <w:lastRenderedPageBreak/>
               <w:t>ContinueActivity</w:t>
             </w:r>
             <w:proofErr w:type="spellEnd"/>
@@ -18743,14 +18806,7 @@
               <w:rPr>
                 <w:rFonts w:ascii="Calibri" w:hAnsi="Calibri"/>
               </w:rPr>
-              <w:t xml:space="preserve"> the continuation of the current BAM activity </w:t>
-            </w:r>
-            <w:r>
-              <w:rPr>
-                <w:rFonts w:ascii="Calibri" w:hAnsi="Calibri"/>
-              </w:rPr>
-              <w:lastRenderedPageBreak/>
-              <w:t>instance using a continuation token.  Data tracked in a different context can contribute to the current activity record.</w:t>
+              <w:t xml:space="preserve"> the continuation of the current BAM activity instance using a continuation token.  Data tracked in a different context can contribute to the current activity record.</w:t>
             </w:r>
           </w:p>
         </w:tc>
@@ -18772,7 +18828,6 @@
               <w:rPr>
                 <w:rFonts w:ascii="Calibri" w:hAnsi="Calibri"/>
               </w:rPr>
-              <w:lastRenderedPageBreak/>
               <w:t>EndActivity</w:t>
             </w:r>
             <w:proofErr w:type="spellEnd"/>
@@ -19669,7 +19724,14 @@
               <w:rPr>
                 <w:rFonts w:ascii="Calibri" w:hAnsi="Calibri"/>
               </w:rPr>
-              <w:t>, as specified in the trackpoints for the current step.</w:t>
+              <w:t xml:space="preserve">, as specified in the trackpoints for </w:t>
+            </w:r>
+            <w:r>
+              <w:rPr>
+                <w:rFonts w:ascii="Calibri" w:hAnsi="Calibri"/>
+              </w:rPr>
+              <w:lastRenderedPageBreak/>
+              <w:t>the current step.</w:t>
             </w:r>
           </w:p>
         </w:tc>
@@ -19692,6 +19754,7 @@
               <w:rPr>
                 <w:rFonts w:ascii="Calibri" w:hAnsi="Calibri"/>
               </w:rPr>
+              <w:lastRenderedPageBreak/>
               <w:t>UpdateActivities</w:t>
             </w:r>
             <w:proofErr w:type="spellEnd"/>
@@ -19751,7 +19814,6 @@
           <w:sz w:val="24"/>
           <w:szCs w:val="24"/>
         </w:rPr>
-        <w:lastRenderedPageBreak/>
         <w:t>The extended APIs provide method overloads to handle two concerns:</w:t>
       </w:r>
     </w:p>
@@ -19836,11 +19898,11 @@
       <w:pPr>
         <w:pStyle w:val="Heading3"/>
       </w:pPr>
-      <w:bookmarkStart w:id="32" w:name="_Toc394779102"/>
+      <w:bookmarkStart w:id="33" w:name="_Toc421124712"/>
       <w:r>
         <w:t>BAM Step Data</w:t>
       </w:r>
-      <w:bookmarkEnd w:id="32"/>
+      <w:bookmarkEnd w:id="33"/>
     </w:p>
     <w:p>
       <w:pPr>
@@ -20264,11 +20326,11 @@
       <w:pPr>
         <w:pStyle w:val="Heading3"/>
       </w:pPr>
-      <w:bookmarkStart w:id="33" w:name="_Toc394779103"/>
+      <w:bookmarkStart w:id="34" w:name="_Toc421124713"/>
       <w:r>
         <w:t>Orchestration Support for BAM</w:t>
       </w:r>
-      <w:bookmarkEnd w:id="33"/>
+      <w:bookmarkEnd w:id="34"/>
     </w:p>
     <w:p>
       <w:r>
@@ -20289,7 +20351,11 @@
       </w:r>
       <w:proofErr w:type="spellEnd"/>
       <w:r>
-        <w:t xml:space="preserve"> component provides two event stream classes that allow developers to access the capabilities of the Orchestration Event Stream (OES) implemented in BizTalk Server in conjunction with directives and track points.  In addition, it provides a derived version of the </w:t>
+        <w:t xml:space="preserve"> component provides two event stream classes that allow developers to </w:t>
+      </w:r>
+      <w:r>
+        <w:lastRenderedPageBreak/>
+        <w:t xml:space="preserve">access the capabilities of the Orchestration Event Stream (OES) implemented in BizTalk Server in conjunction with directives and track points.  In addition, it provides a derived version of the </w:t>
       </w:r>
       <w:proofErr w:type="spellStart"/>
       <w:r>
@@ -20310,7 +20376,6 @@
     <w:p/>
     <w:p>
       <w:r>
-        <w:lastRenderedPageBreak/>
         <w:t>Microsoft’s OES comprises a set of static methods that follow the same pattern as the BAM event stream API.  They allow BAM tracking to be synchronised with orchestration persistence points</w:t>
       </w:r>
     </w:p>
@@ -20319,8 +20384,6 @@
       <w:r>
         <w:t>OesTrackpointEventStream</w:t>
       </w:r>
-      <w:bookmarkStart w:id="34" w:name="_GoBack"/>
-      <w:bookmarkEnd w:id="34"/>
       <w:proofErr w:type="spellEnd"/>
     </w:p>
     <w:p>
@@ -20476,7 +20539,42 @@
               <w:rFonts w:ascii="Calibri" w:hAnsi="Calibri"/>
               <w:sz w:val="20"/>
             </w:rPr>
-            <w:t>Copyright © 2013 Solidsoft Ltd</w:t>
+            <w:t>Copyright © 2013</w:t>
+          </w:r>
+          <w:r>
+            <w:rPr>
+              <w:rFonts w:ascii="Calibri" w:hAnsi="Calibri"/>
+              <w:sz w:val="20"/>
+            </w:rPr>
+            <w:t>-2015</w:t>
+          </w:r>
+          <w:r>
+            <w:rPr>
+              <w:rFonts w:ascii="Calibri" w:hAnsi="Calibri"/>
+              <w:sz w:val="20"/>
+            </w:rPr>
+            <w:t xml:space="preserve"> Solidsoft</w:t>
+          </w:r>
+          <w:r>
+            <w:rPr>
+              <w:rFonts w:ascii="Calibri" w:hAnsi="Calibri"/>
+              <w:sz w:val="20"/>
+            </w:rPr>
+            <w:t xml:space="preserve"> Reply</w:t>
+          </w:r>
+          <w:r>
+            <w:rPr>
+              <w:rFonts w:ascii="Calibri" w:hAnsi="Calibri"/>
+              <w:sz w:val="20"/>
+            </w:rPr>
+            <w:t xml:space="preserve"> Ltd</w:t>
+          </w:r>
+          <w:r>
+            <w:rPr>
+              <w:rFonts w:ascii="Calibri" w:hAnsi="Calibri"/>
+              <w:sz w:val="20"/>
+            </w:rPr>
+            <w:t>.</w:t>
           </w:r>
         </w:p>
       </w:tc>
@@ -20531,7 +20629,7 @@
               <w:noProof/>
               <w:sz w:val="20"/>
             </w:rPr>
-            <w:t>39</w:t>
+            <w:t>20</w:t>
           </w:r>
           <w:r>
             <w:rPr>
@@ -20580,7 +20678,7 @@
               <w:noProof/>
               <w:sz w:val="20"/>
             </w:rPr>
-            <w:t>39</w:t>
+            <w:t>41</w:t>
           </w:r>
           <w:r>
             <w:rPr>
@@ -20646,13 +20744,7 @@
         <w:footnoteRef/>
       </w:r>
       <w:r>
-        <w:t xml:space="preserve"> A future version of the ESB libraries may include WCF behaviours for enforcement of </w:t>
-      </w:r>
-      <w:r>
-        <w:t>service mediation policies</w:t>
-      </w:r>
-      <w:r>
-        <w:t>.</w:t>
+        <w:t xml:space="preserve"> A future version of the ESB libraries may include WCF behaviours for enforcement of service mediation policies.</w:t>
       </w:r>
     </w:p>
   </w:footnote>
@@ -20974,7 +21066,7 @@
 
 <file path=word/numbering.xml><?xml version="1.0" encoding="utf-8"?>
 <w:numbering xmlns:wpc="http://schemas.microsoft.com/office/word/2010/wordprocessingCanvas" xmlns:mc="http://schemas.openxmlformats.org/markup-compatibility/2006" xmlns:o="urn:schemas-microsoft-com:office:office" xmlns:r="http://schemas.openxmlformats.org/officeDocument/2006/relationships" xmlns:m="http://schemas.openxmlformats.org/officeDocument/2006/math" xmlns:v="urn:schemas-microsoft-com:vml" xmlns:wp14="http://schemas.microsoft.com/office/word/2010/wordprocessingDrawing" xmlns:wp="http://schemas.openxmlformats.org/drawingml/2006/wordprocessingDrawing" xmlns:w10="urn:schemas-microsoft-com:office:word" xmlns:w="http://schemas.openxmlformats.org/wordprocessingml/2006/main" xmlns:w14="http://schemas.microsoft.com/office/word/2010/wordml" xmlns:w15="http://schemas.microsoft.com/office/word/2012/wordml" xmlns:wpg="http://schemas.microsoft.com/office/word/2010/wordprocessingGroup" xmlns:wpi="http://schemas.microsoft.com/office/word/2010/wordprocessingInk" xmlns:wne="http://schemas.microsoft.com/office/word/2006/wordml" xmlns:wps="http://schemas.microsoft.com/office/word/2010/wordprocessingShape" mc:Ignorable="w14 w15 wp14">
-  <w:abstractNum w:abstractNumId="0">
+  <w:abstractNum w:abstractNumId="0" w15:restartNumberingAfterBreak="0">
     <w:nsid w:val="03B56A42"/>
     <w:multiLevelType w:val="hybridMultilevel"/>
     <w:tmpl w:val="5AD0313C"/>
@@ -21087,7 +21179,7 @@
       </w:rPr>
     </w:lvl>
   </w:abstractNum>
-  <w:abstractNum w:abstractNumId="1">
+  <w:abstractNum w:abstractNumId="1" w15:restartNumberingAfterBreak="0">
     <w:nsid w:val="0607583A"/>
     <w:multiLevelType w:val="hybridMultilevel"/>
     <w:tmpl w:val="F70E8A9E"/>
@@ -21200,7 +21292,7 @@
       </w:rPr>
     </w:lvl>
   </w:abstractNum>
-  <w:abstractNum w:abstractNumId="2">
+  <w:abstractNum w:abstractNumId="2" w15:restartNumberingAfterBreak="0">
     <w:nsid w:val="0E6E4C49"/>
     <w:multiLevelType w:val="hybridMultilevel"/>
     <w:tmpl w:val="9FD4FFA4"/>
@@ -21313,7 +21405,7 @@
       </w:rPr>
     </w:lvl>
   </w:abstractNum>
-  <w:abstractNum w:abstractNumId="3">
+  <w:abstractNum w:abstractNumId="3" w15:restartNumberingAfterBreak="0">
     <w:nsid w:val="11CA1850"/>
     <w:multiLevelType w:val="hybridMultilevel"/>
     <w:tmpl w:val="F53A7C22"/>
@@ -21426,7 +21518,7 @@
       </w:rPr>
     </w:lvl>
   </w:abstractNum>
-  <w:abstractNum w:abstractNumId="4">
+  <w:abstractNum w:abstractNumId="4" w15:restartNumberingAfterBreak="0">
     <w:nsid w:val="125464CF"/>
     <w:multiLevelType w:val="hybridMultilevel"/>
     <w:tmpl w:val="5F86EAAE"/>
@@ -21539,7 +21631,7 @@
       </w:rPr>
     </w:lvl>
   </w:abstractNum>
-  <w:abstractNum w:abstractNumId="5">
+  <w:abstractNum w:abstractNumId="5" w15:restartNumberingAfterBreak="0">
     <w:nsid w:val="131C5E02"/>
     <w:multiLevelType w:val="hybridMultilevel"/>
     <w:tmpl w:val="73309B70"/>
@@ -21652,7 +21744,7 @@
       </w:rPr>
     </w:lvl>
   </w:abstractNum>
-  <w:abstractNum w:abstractNumId="6">
+  <w:abstractNum w:abstractNumId="6" w15:restartNumberingAfterBreak="0">
     <w:nsid w:val="1AC52EC2"/>
     <w:multiLevelType w:val="hybridMultilevel"/>
     <w:tmpl w:val="EAD6A8C8"/>
@@ -21765,7 +21857,7 @@
       </w:rPr>
     </w:lvl>
   </w:abstractNum>
-  <w:abstractNum w:abstractNumId="7">
+  <w:abstractNum w:abstractNumId="7" w15:restartNumberingAfterBreak="0">
     <w:nsid w:val="1FD57559"/>
     <w:multiLevelType w:val="hybridMultilevel"/>
     <w:tmpl w:val="615EAE0C"/>
@@ -21878,7 +21970,7 @@
       </w:rPr>
     </w:lvl>
   </w:abstractNum>
-  <w:abstractNum w:abstractNumId="8">
+  <w:abstractNum w:abstractNumId="8" w15:restartNumberingAfterBreak="0">
     <w:nsid w:val="21057AAB"/>
     <w:multiLevelType w:val="hybridMultilevel"/>
     <w:tmpl w:val="AC943A76"/>
@@ -21991,7 +22083,7 @@
       </w:rPr>
     </w:lvl>
   </w:abstractNum>
-  <w:abstractNum w:abstractNumId="9">
+  <w:abstractNum w:abstractNumId="9" w15:restartNumberingAfterBreak="0">
     <w:nsid w:val="24AC0165"/>
     <w:multiLevelType w:val="hybridMultilevel"/>
     <w:tmpl w:val="77985EFA"/>
@@ -22104,7 +22196,7 @@
       </w:rPr>
     </w:lvl>
   </w:abstractNum>
-  <w:abstractNum w:abstractNumId="10">
+  <w:abstractNum w:abstractNumId="10" w15:restartNumberingAfterBreak="0">
     <w:nsid w:val="25FC75D5"/>
     <w:multiLevelType w:val="hybridMultilevel"/>
     <w:tmpl w:val="6AC20460"/>
@@ -22217,7 +22309,7 @@
       </w:rPr>
     </w:lvl>
   </w:abstractNum>
-  <w:abstractNum w:abstractNumId="11">
+  <w:abstractNum w:abstractNumId="11" w15:restartNumberingAfterBreak="0">
     <w:nsid w:val="263C7AC0"/>
     <w:multiLevelType w:val="hybridMultilevel"/>
     <w:tmpl w:val="82E40272"/>
@@ -22330,7 +22422,7 @@
       </w:rPr>
     </w:lvl>
   </w:abstractNum>
-  <w:abstractNum w:abstractNumId="12">
+  <w:abstractNum w:abstractNumId="12" w15:restartNumberingAfterBreak="0">
     <w:nsid w:val="28F45258"/>
     <w:multiLevelType w:val="hybridMultilevel"/>
     <w:tmpl w:val="66EE305E"/>
@@ -22443,7 +22535,7 @@
       </w:rPr>
     </w:lvl>
   </w:abstractNum>
-  <w:abstractNum w:abstractNumId="13">
+  <w:abstractNum w:abstractNumId="13" w15:restartNumberingAfterBreak="0">
     <w:nsid w:val="29F30DBA"/>
     <w:multiLevelType w:val="multilevel"/>
     <w:tmpl w:val="E674A250"/>
@@ -22585,7 +22677,7 @@
       </w:rPr>
     </w:lvl>
   </w:abstractNum>
-  <w:abstractNum w:abstractNumId="14">
+  <w:abstractNum w:abstractNumId="14" w15:restartNumberingAfterBreak="0">
     <w:nsid w:val="2B9A6807"/>
     <w:multiLevelType w:val="hybridMultilevel"/>
     <w:tmpl w:val="63AC5B20"/>
@@ -22671,7 +22763,7 @@
       </w:pPr>
     </w:lvl>
   </w:abstractNum>
-  <w:abstractNum w:abstractNumId="15">
+  <w:abstractNum w:abstractNumId="15" w15:restartNumberingAfterBreak="0">
     <w:nsid w:val="2C5321BA"/>
     <w:multiLevelType w:val="hybridMultilevel"/>
     <w:tmpl w:val="0FE63D0A"/>
@@ -22784,7 +22876,7 @@
       </w:rPr>
     </w:lvl>
   </w:abstractNum>
-  <w:abstractNum w:abstractNumId="16">
+  <w:abstractNum w:abstractNumId="16" w15:restartNumberingAfterBreak="0">
     <w:nsid w:val="2CFF7289"/>
     <w:multiLevelType w:val="hybridMultilevel"/>
     <w:tmpl w:val="631A6A7E"/>
@@ -22870,7 +22962,7 @@
       </w:pPr>
     </w:lvl>
   </w:abstractNum>
-  <w:abstractNum w:abstractNumId="17">
+  <w:abstractNum w:abstractNumId="17" w15:restartNumberingAfterBreak="0">
     <w:nsid w:val="2D915165"/>
     <w:multiLevelType w:val="hybridMultilevel"/>
     <w:tmpl w:val="8AAA41B6"/>
@@ -22983,7 +23075,7 @@
       </w:rPr>
     </w:lvl>
   </w:abstractNum>
-  <w:abstractNum w:abstractNumId="18">
+  <w:abstractNum w:abstractNumId="18" w15:restartNumberingAfterBreak="0">
     <w:nsid w:val="2E872AB4"/>
     <w:multiLevelType w:val="hybridMultilevel"/>
     <w:tmpl w:val="F6CEFD10"/>
@@ -23096,7 +23188,7 @@
       </w:rPr>
     </w:lvl>
   </w:abstractNum>
-  <w:abstractNum w:abstractNumId="19">
+  <w:abstractNum w:abstractNumId="19" w15:restartNumberingAfterBreak="0">
     <w:nsid w:val="2EF93263"/>
     <w:multiLevelType w:val="hybridMultilevel"/>
     <w:tmpl w:val="877286E4"/>
@@ -23209,7 +23301,7 @@
       </w:rPr>
     </w:lvl>
   </w:abstractNum>
-  <w:abstractNum w:abstractNumId="20">
+  <w:abstractNum w:abstractNumId="20" w15:restartNumberingAfterBreak="0">
     <w:nsid w:val="34FE2014"/>
     <w:multiLevelType w:val="hybridMultilevel"/>
     <w:tmpl w:val="209C6582"/>
@@ -23322,7 +23414,7 @@
       </w:rPr>
     </w:lvl>
   </w:abstractNum>
-  <w:abstractNum w:abstractNumId="21">
+  <w:abstractNum w:abstractNumId="21" w15:restartNumberingAfterBreak="0">
     <w:nsid w:val="3B380F36"/>
     <w:multiLevelType w:val="hybridMultilevel"/>
     <w:tmpl w:val="8B5CB25C"/>
@@ -23435,7 +23527,7 @@
       </w:rPr>
     </w:lvl>
   </w:abstractNum>
-  <w:abstractNum w:abstractNumId="22">
+  <w:abstractNum w:abstractNumId="22" w15:restartNumberingAfterBreak="0">
     <w:nsid w:val="3EA511F5"/>
     <w:multiLevelType w:val="hybridMultilevel"/>
     <w:tmpl w:val="0C487456"/>
@@ -23521,7 +23613,7 @@
       </w:pPr>
     </w:lvl>
   </w:abstractNum>
-  <w:abstractNum w:abstractNumId="23">
+  <w:abstractNum w:abstractNumId="23" w15:restartNumberingAfterBreak="0">
     <w:nsid w:val="3ED241F7"/>
     <w:multiLevelType w:val="hybridMultilevel"/>
     <w:tmpl w:val="ACDE51D8"/>
@@ -23634,7 +23726,7 @@
       </w:rPr>
     </w:lvl>
   </w:abstractNum>
-  <w:abstractNum w:abstractNumId="24">
+  <w:abstractNum w:abstractNumId="24" w15:restartNumberingAfterBreak="0">
     <w:nsid w:val="44652193"/>
     <w:multiLevelType w:val="hybridMultilevel"/>
     <w:tmpl w:val="8D489268"/>
@@ -23720,7 +23812,7 @@
       </w:pPr>
     </w:lvl>
   </w:abstractNum>
-  <w:abstractNum w:abstractNumId="25">
+  <w:abstractNum w:abstractNumId="25" w15:restartNumberingAfterBreak="0">
     <w:nsid w:val="45ED5AD9"/>
     <w:multiLevelType w:val="hybridMultilevel"/>
     <w:tmpl w:val="B80E6F32"/>
@@ -23865,7 +23957,7 @@
       </w:rPr>
     </w:lvl>
   </w:abstractNum>
-  <w:abstractNum w:abstractNumId="26">
+  <w:abstractNum w:abstractNumId="26" w15:restartNumberingAfterBreak="0">
     <w:nsid w:val="46766D19"/>
     <w:multiLevelType w:val="hybridMultilevel"/>
     <w:tmpl w:val="3FBEBA60"/>
@@ -23978,7 +24070,7 @@
       </w:rPr>
     </w:lvl>
   </w:abstractNum>
-  <w:abstractNum w:abstractNumId="27">
+  <w:abstractNum w:abstractNumId="27" w15:restartNumberingAfterBreak="0">
     <w:nsid w:val="4AE33AD4"/>
     <w:multiLevelType w:val="hybridMultilevel"/>
     <w:tmpl w:val="305A76CC"/>
@@ -24091,7 +24183,7 @@
       </w:rPr>
     </w:lvl>
   </w:abstractNum>
-  <w:abstractNum w:abstractNumId="28">
+  <w:abstractNum w:abstractNumId="28" w15:restartNumberingAfterBreak="0">
     <w:nsid w:val="56512E69"/>
     <w:multiLevelType w:val="hybridMultilevel"/>
     <w:tmpl w:val="392A4B42"/>
@@ -24177,7 +24269,7 @@
       </w:pPr>
     </w:lvl>
   </w:abstractNum>
-  <w:abstractNum w:abstractNumId="29">
+  <w:abstractNum w:abstractNumId="29" w15:restartNumberingAfterBreak="0">
     <w:nsid w:val="569A1339"/>
     <w:multiLevelType w:val="hybridMultilevel"/>
     <w:tmpl w:val="87BE1292"/>
@@ -24290,7 +24382,7 @@
       </w:rPr>
     </w:lvl>
   </w:abstractNum>
-  <w:abstractNum w:abstractNumId="30">
+  <w:abstractNum w:abstractNumId="30" w15:restartNumberingAfterBreak="0">
     <w:nsid w:val="56B51588"/>
     <w:multiLevelType w:val="hybridMultilevel"/>
     <w:tmpl w:val="5BC85CBE"/>
@@ -24403,7 +24495,7 @@
       </w:rPr>
     </w:lvl>
   </w:abstractNum>
-  <w:abstractNum w:abstractNumId="31">
+  <w:abstractNum w:abstractNumId="31" w15:restartNumberingAfterBreak="0">
     <w:nsid w:val="57150F36"/>
     <w:multiLevelType w:val="hybridMultilevel"/>
     <w:tmpl w:val="670EF55C"/>
@@ -24516,7 +24608,7 @@
       </w:rPr>
     </w:lvl>
   </w:abstractNum>
-  <w:abstractNum w:abstractNumId="32">
+  <w:abstractNum w:abstractNumId="32" w15:restartNumberingAfterBreak="0">
     <w:nsid w:val="57F05D16"/>
     <w:multiLevelType w:val="hybridMultilevel"/>
     <w:tmpl w:val="DFDC75D2"/>
@@ -24629,7 +24721,7 @@
       </w:rPr>
     </w:lvl>
   </w:abstractNum>
-  <w:abstractNum w:abstractNumId="33">
+  <w:abstractNum w:abstractNumId="33" w15:restartNumberingAfterBreak="0">
     <w:nsid w:val="6F0616E6"/>
     <w:multiLevelType w:val="hybridMultilevel"/>
     <w:tmpl w:val="78643138"/>
@@ -24742,7 +24834,7 @@
       </w:rPr>
     </w:lvl>
   </w:abstractNum>
-  <w:abstractNum w:abstractNumId="34">
+  <w:abstractNum w:abstractNumId="34" w15:restartNumberingAfterBreak="0">
     <w:nsid w:val="72310BB0"/>
     <w:multiLevelType w:val="hybridMultilevel"/>
     <w:tmpl w:val="FB187BEC"/>
@@ -24855,7 +24947,7 @@
       </w:rPr>
     </w:lvl>
   </w:abstractNum>
-  <w:abstractNum w:abstractNumId="35">
+  <w:abstractNum w:abstractNumId="35" w15:restartNumberingAfterBreak="0">
     <w:nsid w:val="72A868F0"/>
     <w:multiLevelType w:val="hybridMultilevel"/>
     <w:tmpl w:val="219CE0F0"/>
@@ -24941,7 +25033,7 @@
       </w:pPr>
     </w:lvl>
   </w:abstractNum>
-  <w:abstractNum w:abstractNumId="36">
+  <w:abstractNum w:abstractNumId="36" w15:restartNumberingAfterBreak="0">
     <w:nsid w:val="79685422"/>
     <w:multiLevelType w:val="hybridMultilevel"/>
     <w:tmpl w:val="F85461CE"/>
@@ -25054,7 +25146,7 @@
       </w:rPr>
     </w:lvl>
   </w:abstractNum>
-  <w:abstractNum w:abstractNumId="37">
+  <w:abstractNum w:abstractNumId="37" w15:restartNumberingAfterBreak="0">
     <w:nsid w:val="7A776880"/>
     <w:multiLevelType w:val="hybridMultilevel"/>
     <w:tmpl w:val="678AA09A"/>
@@ -25167,7 +25259,7 @@
       </w:rPr>
     </w:lvl>
   </w:abstractNum>
-  <w:abstractNum w:abstractNumId="38">
+  <w:abstractNum w:abstractNumId="38" w15:restartNumberingAfterBreak="0">
     <w:nsid w:val="7BC925F1"/>
     <w:multiLevelType w:val="multilevel"/>
     <w:tmpl w:val="C7D6E67A"/>
@@ -26748,7 +26840,6 @@
     <w:uiPriority w:val="39"/>
     <w:rsid w:val="0014530F"/>
     <w:tblPr>
-      <w:tblInd w:w="0" w:type="dxa"/>
       <w:tblBorders>
         <w:top w:val="single" w:sz="4" w:space="0" w:color="auto"/>
         <w:left w:val="single" w:sz="4" w:space="0" w:color="auto"/>
@@ -26757,12 +26848,6 @@
         <w:insideH w:val="single" w:sz="4" w:space="0" w:color="auto"/>
         <w:insideV w:val="single" w:sz="4" w:space="0" w:color="auto"/>
       </w:tblBorders>
-      <w:tblCellMar>
-        <w:top w:w="0" w:type="dxa"/>
-        <w:left w:w="108" w:type="dxa"/>
-        <w:bottom w:w="0" w:type="dxa"/>
-        <w:right w:w="108" w:type="dxa"/>
-      </w:tblCellMar>
     </w:tblPr>
   </w:style>
   <w:style w:type="table" w:styleId="TableList4">
@@ -26770,7 +26855,6 @@
     <w:basedOn w:val="TableNormal"/>
     <w:rsid w:val="0014530F"/>
     <w:tblPr>
-      <w:tblInd w:w="0" w:type="dxa"/>
       <w:tblBorders>
         <w:top w:val="single" w:sz="12" w:space="0" w:color="000000"/>
         <w:left w:val="single" w:sz="12" w:space="0" w:color="000000"/>
@@ -26778,12 +26862,6 @@
         <w:right w:val="single" w:sz="12" w:space="0" w:color="000000"/>
         <w:insideH w:val="single" w:sz="6" w:space="0" w:color="000000"/>
       </w:tblBorders>
-      <w:tblCellMar>
-        <w:top w:w="0" w:type="dxa"/>
-        <w:left w:w="108" w:type="dxa"/>
-        <w:bottom w:w="0" w:type="dxa"/>
-        <w:right w:w="108" w:type="dxa"/>
-      </w:tblCellMar>
     </w:tblPr>
     <w:tcPr>
       <w:shd w:val="clear" w:color="auto" w:fill="auto"/>
@@ -26865,19 +26943,12 @@
     <w:tblPr>
       <w:tblStyleRowBandSize w:val="1"/>
       <w:tblStyleColBandSize w:val="1"/>
-      <w:tblInd w:w="0" w:type="dxa"/>
       <w:tblBorders>
         <w:top w:val="single" w:sz="4" w:space="0" w:color="4F81BD" w:themeColor="accent1"/>
         <w:left w:val="single" w:sz="4" w:space="0" w:color="4F81BD" w:themeColor="accent1"/>
         <w:bottom w:val="single" w:sz="4" w:space="0" w:color="4F81BD" w:themeColor="accent1"/>
         <w:right w:val="single" w:sz="4" w:space="0" w:color="4F81BD" w:themeColor="accent1"/>
       </w:tblBorders>
-      <w:tblCellMar>
-        <w:top w:w="0" w:type="dxa"/>
-        <w:left w:w="108" w:type="dxa"/>
-        <w:bottom w:w="0" w:type="dxa"/>
-        <w:right w:w="108" w:type="dxa"/>
-      </w:tblCellMar>
     </w:tblPr>
     <w:tblStylePr w:type="firstRow">
       <w:rPr>
@@ -27038,7 +27109,6 @@
       <w:jc w:val="both"/>
     </w:pPr>
     <w:tblPr>
-      <w:tblInd w:w="0" w:type="dxa"/>
       <w:tblBorders>
         <w:top w:val="single" w:sz="4" w:space="0" w:color="auto"/>
         <w:left w:val="single" w:sz="4" w:space="0" w:color="auto"/>
@@ -27047,12 +27117,6 @@
         <w:insideH w:val="single" w:sz="4" w:space="0" w:color="auto"/>
         <w:insideV w:val="single" w:sz="4" w:space="0" w:color="auto"/>
       </w:tblBorders>
-      <w:tblCellMar>
-        <w:top w:w="0" w:type="dxa"/>
-        <w:left w:w="108" w:type="dxa"/>
-        <w:bottom w:w="0" w:type="dxa"/>
-        <w:right w:w="108" w:type="dxa"/>
-      </w:tblCellMar>
     </w:tblPr>
   </w:style>
   <w:style w:type="character" w:styleId="IntenseEmphasis">
@@ -27354,6 +27418,12 @@
 </file>
 
 <file path=customXml/item1.xml><?xml version="1.0" encoding="utf-8"?>
+<p:properties xmlns:p="http://schemas.microsoft.com/office/2006/metadata/properties" xmlns:xsi="http://www.w3.org/2001/XMLSchema-instance">
+  <documentManagement/>
+</p:properties>
+</file>
+
+<file path=customXml/item2.xml><?xml version="1.0" encoding="utf-8"?>
 <ct:contentTypeSchema xmlns:ct="http://schemas.microsoft.com/office/2006/metadata/contentType" xmlns:ma="http://schemas.microsoft.com/office/2006/metadata/properties/metaAttributes" ct:_="" ma:_="" ma:contentTypeName="Document" ma:contentTypeID="0x01010072D2051A84F2C34B9AC56C76395EA622" ma:contentTypeVersion="0" ma:contentTypeDescription="Create a new document." ma:contentTypeScope="" ma:versionID="1e1302f79b2bbadf4da93f023e886d61">
   <xsd:schema xmlns:xsd="http://www.w3.org/2001/XMLSchema" xmlns:xs="http://www.w3.org/2001/XMLSchema" xmlns:p="http://schemas.microsoft.com/office/2006/metadata/properties" targetNamespace="http://schemas.microsoft.com/office/2006/metadata/properties" ma:root="true" ma:fieldsID="01174ca87e0f123b20dcb1b7f1ff143f">
     <xsd:element name="properties">
@@ -27467,12 +27537,6 @@
 </ct:contentTypeSchema>
 </file>
 
-<file path=customXml/item2.xml><?xml version="1.0" encoding="utf-8"?>
-<p:properties xmlns:p="http://schemas.microsoft.com/office/2006/metadata/properties" xmlns:xsi="http://www.w3.org/2001/XMLSchema-instance">
-  <documentManagement/>
-</p:properties>
-</file>
-
 <file path=customXml/item3.xml><?xml version="1.0" encoding="utf-8"?>
 <?mso-contentType ?>
 <FormTemplates xmlns="http://schemas.microsoft.com/sharepoint/v3/contenttype/forms">
@@ -27502,6 +27566,14 @@
 </file>
 
 <file path=customXml/itemProps1.xml><?xml version="1.0" encoding="utf-8"?>
+<ds:datastoreItem xmlns:ds="http://schemas.openxmlformats.org/officeDocument/2006/customXml" ds:itemID="{A76E4710-B57C-486F-8328-35431B70BBC7}">
+  <ds:schemaRefs>
+    <ds:schemaRef ds:uri="http://schemas.microsoft.com/office/2006/metadata/properties"/>
+  </ds:schemaRefs>
+</ds:datastoreItem>
+</file>
+
+<file path=customXml/itemProps2.xml><?xml version="1.0" encoding="utf-8"?>
 <ds:datastoreItem xmlns:ds="http://schemas.openxmlformats.org/officeDocument/2006/customXml" ds:itemID="{91A2C5C9-802C-40E3-A1B0-6A5E8B75CA29}">
   <ds:schemaRefs>
     <ds:schemaRef ds:uri="http://schemas.microsoft.com/office/2006/metadata/contentType"/>
@@ -27517,14 +27589,6 @@
 </ds:datastoreItem>
 </file>
 
-<file path=customXml/itemProps2.xml><?xml version="1.0" encoding="utf-8"?>
-<ds:datastoreItem xmlns:ds="http://schemas.openxmlformats.org/officeDocument/2006/customXml" ds:itemID="{A76E4710-B57C-486F-8328-35431B70BBC7}">
-  <ds:schemaRefs>
-    <ds:schemaRef ds:uri="http://schemas.microsoft.com/office/2006/metadata/properties"/>
-  </ds:schemaRefs>
-</ds:datastoreItem>
-</file>
-
 <file path=customXml/itemProps3.xml><?xml version="1.0" encoding="utf-8"?>
 <ds:datastoreItem xmlns:ds="http://schemas.openxmlformats.org/officeDocument/2006/customXml" ds:itemID="{8B4E73D3-7D9C-4102-B25B-C677D21E9F3E}">
   <ds:schemaRefs>
@@ -27534,7 +27598,7 @@
 </file>
 
 <file path=customXml/itemProps4.xml><?xml version="1.0" encoding="utf-8"?>
-<ds:datastoreItem xmlns:ds="http://schemas.openxmlformats.org/officeDocument/2006/customXml" ds:itemID="{358D58BD-032E-4C67-9E90-34EA3ECF3665}">
+<ds:datastoreItem xmlns:ds="http://schemas.openxmlformats.org/officeDocument/2006/customXml" ds:itemID="{5682D5E9-DD08-455A-AD27-58498CF4882C}">
   <ds:schemaRefs>
     <ds:schemaRef ds:uri="http://schemas.openxmlformats.org/officeDocument/2006/bibliography"/>
   </ds:schemaRefs>

</xml_diff>